<commit_message>
Add a idea about using TIC as three buttons, leading to  three different sections respectively
</commit_message>
<xml_diff>
--- a/开发文档.docx
+++ b/开发文档.docx
@@ -116,9 +116,6 @@
     <w:p>
       <w:pPr>
         <w:jc w:val="left"/>
-        <w:rPr>
-          <w:rFonts w:hint="eastAsia"/>
-        </w:rPr>
       </w:pPr>
     </w:p>
     <w:p>
@@ -195,13 +192,7 @@
         <w:t>…</w:t>
       </w:r>
     </w:p>
-    <w:p>
-      <w:pPr>
-        <w:rPr>
-          <w:rFonts w:hint="eastAsia"/>
-        </w:rPr>
-      </w:pPr>
-    </w:p>
+    <w:p/>
     <w:p>
       <w:pPr>
         <w:pStyle w:val="a5"/>
@@ -224,9 +215,6 @@
     <w:p>
       <w:pPr>
         <w:jc w:val="left"/>
-        <w:rPr>
-          <w:rFonts w:hint="eastAsia"/>
-        </w:rPr>
       </w:pPr>
     </w:p>
     <w:p>
@@ -247,9 +235,6 @@
       <w:pPr>
         <w:ind w:left="360"/>
         <w:jc w:val="left"/>
-        <w:rPr>
-          <w:rFonts w:hint="eastAsia"/>
-        </w:rPr>
       </w:pPr>
       <w:r>
         <w:rPr>
@@ -291,9 +276,6 @@
         <w:pStyle w:val="a5"/>
         <w:ind w:left="360" w:firstLineChars="0" w:firstLine="0"/>
         <w:jc w:val="left"/>
-        <w:rPr>
-          <w:rFonts w:hint="eastAsia"/>
-        </w:rPr>
       </w:pPr>
       <w:r>
         <w:t>……</w:t>
@@ -302,9 +284,6 @@
     <w:p>
       <w:pPr>
         <w:pStyle w:val="a5"/>
-        <w:rPr>
-          <w:rFonts w:hint="eastAsia"/>
-        </w:rPr>
       </w:pPr>
       <w:r>
         <w:rPr>
@@ -325,9 +304,6 @@
     <w:p>
       <w:pPr>
         <w:jc w:val="left"/>
-        <w:rPr>
-          <w:rFonts w:hint="eastAsia"/>
-        </w:rPr>
       </w:pPr>
     </w:p>
     <w:p>
@@ -352,9 +328,6 @@
     <w:p>
       <w:pPr>
         <w:jc w:val="left"/>
-        <w:rPr>
-          <w:rFonts w:hint="eastAsia"/>
-        </w:rPr>
       </w:pPr>
     </w:p>
     <w:p>
@@ -379,9 +352,74 @@
     <w:p>
       <w:pPr>
         <w:jc w:val="left"/>
-        <w:rPr>
-          <w:rFonts w:hint="eastAsia"/>
-        </w:rPr>
+      </w:pPr>
+    </w:p>
+    <w:p>
+      <w:pPr>
+        <w:jc w:val="left"/>
+      </w:pPr>
+      <w:r>
+        <w:rPr>
+          <w:rFonts w:hint="eastAsia"/>
+        </w:rPr>
+        <w:t>一种可能的想法</w:t>
+      </w:r>
+      <w:r>
+        <w:rPr>
+          <w:rFonts w:hint="eastAsia"/>
+        </w:rPr>
+        <w:t>可以在主界面设计三个按钮，分别是T</w:t>
+      </w:r>
+      <w:r>
+        <w:t xml:space="preserve"> I C </w:t>
+      </w:r>
+      <w:r>
+        <w:rPr>
+          <w:rFonts w:hint="eastAsia"/>
+        </w:rPr>
+        <w:t>的形状。在鼠标悬停在按钮上时，按钮首先可以有个反馈（比如说稍微变大或者变亮），同时显示各自的缩写：T是test，I是Information，C是Community。当用户点击按钮时，会分别跳转到招新测试题页面，俱乐部信息页面，以及社区页面（可以显示俱乐部人员、曾经举办过的活动之类的）（C可以不是community，有其他更好的选择也好</w:t>
+      </w:r>
+      <w:r>
+        <w:rPr>
+          <w:rFonts w:ascii="Segoe UI Emoji" w:hAnsi="Segoe UI Emoji" w:cs="Segoe UI Emoji"/>
+        </w:rPr>
+        <w:t>😋</w:t>
+      </w:r>
+      <w:r>
+        <w:rPr>
+          <w:rFonts w:hint="eastAsia"/>
+        </w:rPr>
+        <w:t>）（如果怕用户不知道这三个字母是按钮，也可以直接把三个单词显示上去。不过把T</w:t>
+      </w:r>
+      <w:r>
+        <w:t>IC</w:t>
+      </w:r>
+      <w:r>
+        <w:rPr>
+          <w:rFonts w:hint="eastAsia"/>
+        </w:rPr>
+        <w:t>三个字母突出地比较大的显示出来</w:t>
+      </w:r>
+      <w:r>
+        <w:rPr>
+          <w:rFonts w:hint="eastAsia"/>
+        </w:rPr>
+        <w:t>）</w:t>
+      </w:r>
+    </w:p>
+    <w:p>
+      <w:pPr>
+        <w:jc w:val="left"/>
+      </w:pPr>
+    </w:p>
+    <w:p>
+      <w:pPr>
+        <w:jc w:val="left"/>
+      </w:pPr>
+    </w:p>
+    <w:p>
+      <w:pPr>
+        <w:jc w:val="left"/>
       </w:pPr>
     </w:p>
     <w:p>
@@ -406,9 +444,6 @@
     <w:p>
       <w:pPr>
         <w:jc w:val="left"/>
-        <w:rPr>
-          <w:rFonts w:hint="eastAsia"/>
-        </w:rPr>
       </w:pPr>
     </w:p>
     <w:p>
@@ -433,9 +468,6 @@
     <w:p>
       <w:pPr>
         <w:jc w:val="left"/>
-        <w:rPr>
-          <w:rFonts w:hint="eastAsia"/>
-        </w:rPr>
       </w:pPr>
     </w:p>
     <w:p>

</xml_diff>

<commit_message>
add an idea about using TIC as buttons, directing to 3 directions respectively
</commit_message>
<xml_diff>
--- a/开发文档.docx
+++ b/开发文档.docx
@@ -1,6 +1,6 @@
 
 <file path=word/document.xml><?xml version="1.0" encoding="utf-8"?>
-<w:document xmlns:wpc="http://schemas.microsoft.com/office/word/2010/wordprocessingCanvas" xmlns:mc="http://schemas.openxmlformats.org/markup-compatibility/2006" xmlns:o="urn:schemas-microsoft-com:office:office" xmlns:r="http://schemas.openxmlformats.org/officeDocument/2006/relationships" xmlns:m="http://schemas.openxmlformats.org/officeDocument/2006/math" xmlns:v="urn:schemas-microsoft-com:vml" xmlns:wp14="http://schemas.microsoft.com/office/word/2010/wordprocessingDrawing" xmlns:wp="http://schemas.openxmlformats.org/drawingml/2006/wordprocessingDrawing" xmlns:w="http://schemas.openxmlformats.org/wordprocessingml/2006/main" xmlns:w14="http://schemas.microsoft.com/office/word/2010/wordml" xmlns:w10="urn:schemas-microsoft-com:office:word" xmlns:w15="http://schemas.microsoft.com/office/word/2012/wordml" xmlns:wpg="http://schemas.microsoft.com/office/word/2010/wordprocessingGroup" xmlns:wpi="http://schemas.microsoft.com/office/word/2010/wordprocessingInk" xmlns:wne="http://schemas.microsoft.com/office/word/2006/wordml" xmlns:wps="http://schemas.microsoft.com/office/word/2010/wordprocessingShape" xmlns:wpsCustomData="http://www.wps.cn/officeDocument/2013/wpsCustomData" mc:Ignorable="w14 w15 wp14">
+<w:document xmlns:wpc="http://schemas.microsoft.com/office/word/2010/wordprocessingCanvas" xmlns:cx="http://schemas.microsoft.com/office/drawing/2014/chartex" xmlns:cx1="http://schemas.microsoft.com/office/drawing/2015/9/8/chartex" xmlns:cx2="http://schemas.microsoft.com/office/drawing/2015/10/21/chartex" xmlns:cx3="http://schemas.microsoft.com/office/drawing/2016/5/9/chartex" xmlns:cx4="http://schemas.microsoft.com/office/drawing/2016/5/10/chartex" xmlns:cx5="http://schemas.microsoft.com/office/drawing/2016/5/11/chartex" xmlns:cx6="http://schemas.microsoft.com/office/drawing/2016/5/12/chartex" xmlns:cx7="http://schemas.microsoft.com/office/drawing/2016/5/13/chartex" xmlns:cx8="http://schemas.microsoft.com/office/drawing/2016/5/14/chartex" xmlns:mc="http://schemas.openxmlformats.org/markup-compatibility/2006" xmlns:aink="http://schemas.microsoft.com/office/drawing/2016/ink" xmlns:am3d="http://schemas.microsoft.com/office/drawing/2017/model3d" xmlns:o="urn:schemas-microsoft-com:office:office" xmlns:oel="http://schemas.microsoft.com/office/2019/extlst" xmlns:r="http://schemas.openxmlformats.org/officeDocument/2006/relationships" xmlns:m="http://schemas.openxmlformats.org/officeDocument/2006/math" xmlns:v="urn:schemas-microsoft-com:vml" xmlns:wp14="http://schemas.microsoft.com/office/word/2010/wordprocessingDrawing" xmlns:wp="http://schemas.openxmlformats.org/drawingml/2006/wordprocessingDrawing" xmlns:w10="urn:schemas-microsoft-com:office:word" xmlns:w="http://schemas.openxmlformats.org/wordprocessingml/2006/main" xmlns:w14="http://schemas.microsoft.com/office/word/2010/wordml" xmlns:w15="http://schemas.microsoft.com/office/word/2012/wordml" xmlns:w16cex="http://schemas.microsoft.com/office/word/2018/wordml/cex" xmlns:w16cid="http://schemas.microsoft.com/office/word/2016/wordml/cid" xmlns:w16="http://schemas.microsoft.com/office/word/2018/wordml" xmlns:w16sdtdh="http://schemas.microsoft.com/office/word/2020/wordml/sdtdatahash" xmlns:w16se="http://schemas.microsoft.com/office/word/2015/wordml/symex" xmlns:wpg="http://schemas.microsoft.com/office/word/2010/wordprocessingGroup" xmlns:wpi="http://schemas.microsoft.com/office/word/2010/wordprocessingInk" xmlns:wne="http://schemas.microsoft.com/office/word/2006/wordml" xmlns:wps="http://schemas.microsoft.com/office/word/2010/wordprocessingShape" mc:Ignorable="w14 w15 w16se w16cid w16 w16cex w16sdtdh wp14">
   <w:body>
     <w:p/>
     <w:p>
@@ -13,6 +13,7 @@
           <w:szCs w:val="40"/>
         </w:rPr>
       </w:pPr>
+      <w:proofErr w:type="gramStart"/>
       <w:r>
         <w:rPr>
           <w:rFonts w:hint="eastAsia"/>
@@ -21,12 +22,45 @@
           <w:sz w:val="36"/>
           <w:szCs w:val="40"/>
         </w:rPr>
-        <w:t>腾讯俱乐部华工官网开发文档</w:t>
-      </w:r>
-    </w:p>
-    <w:p>
-      <w:pPr>
-        <w:pStyle w:val="6"/>
+        <w:t>腾讯俱乐部</w:t>
+      </w:r>
+      <w:proofErr w:type="gramEnd"/>
+      <w:r>
+        <w:rPr>
+          <w:rFonts w:hint="eastAsia"/>
+          <w:b/>
+          <w:bCs/>
+          <w:sz w:val="36"/>
+          <w:szCs w:val="40"/>
+        </w:rPr>
+        <w:t>华工</w:t>
+      </w:r>
+      <w:proofErr w:type="gramStart"/>
+      <w:r>
+        <w:rPr>
+          <w:rFonts w:hint="eastAsia"/>
+          <w:b/>
+          <w:bCs/>
+          <w:sz w:val="36"/>
+          <w:szCs w:val="40"/>
+        </w:rPr>
+        <w:t>官网开发</w:t>
+      </w:r>
+      <w:proofErr w:type="gramEnd"/>
+      <w:r>
+        <w:rPr>
+          <w:rFonts w:hint="eastAsia"/>
+          <w:b/>
+          <w:bCs/>
+          <w:sz w:val="36"/>
+          <w:szCs w:val="40"/>
+        </w:rPr>
+        <w:t>文档</w:t>
+      </w:r>
+    </w:p>
+    <w:p>
+      <w:pPr>
+        <w:pStyle w:val="a4"/>
         <w:numPr>
           <w:ilvl w:val="0"/>
           <w:numId w:val="1"/>
@@ -72,14 +106,11 @@
     <w:p>
       <w:pPr>
         <w:jc w:val="left"/>
-        <w:rPr>
-          <w:rFonts w:hint="eastAsia"/>
-        </w:rPr>
-      </w:pPr>
-    </w:p>
-    <w:p>
-      <w:pPr>
-        <w:pStyle w:val="6"/>
+      </w:pPr>
+    </w:p>
+    <w:p>
+      <w:pPr>
+        <w:pStyle w:val="a4"/>
         <w:numPr>
           <w:ilvl w:val="0"/>
           <w:numId w:val="1"/>
@@ -99,12 +130,26 @@
         <w:rPr>
           <w:rFonts w:hint="eastAsia"/>
         </w:rPr>
-        <w:t>华工腾讯创新俱乐部官网：</w:t>
-      </w:r>
-    </w:p>
-    <w:p>
-      <w:pPr>
-        <w:pStyle w:val="6"/>
+        <w:t>华工</w:t>
+      </w:r>
+      <w:proofErr w:type="gramStart"/>
+      <w:r>
+        <w:rPr>
+          <w:rFonts w:hint="eastAsia"/>
+        </w:rPr>
+        <w:t>腾讯创新</w:t>
+      </w:r>
+      <w:proofErr w:type="gramEnd"/>
+      <w:r>
+        <w:rPr>
+          <w:rFonts w:hint="eastAsia"/>
+        </w:rPr>
+        <w:t>俱乐部官网：</w:t>
+      </w:r>
+    </w:p>
+    <w:p>
+      <w:pPr>
+        <w:pStyle w:val="a4"/>
         <w:numPr>
           <w:ilvl w:val="0"/>
           <w:numId w:val="2"/>
@@ -120,7 +165,7 @@
     </w:p>
     <w:p>
       <w:pPr>
-        <w:pStyle w:val="6"/>
+        <w:pStyle w:val="a4"/>
         <w:numPr>
           <w:ilvl w:val="0"/>
           <w:numId w:val="2"/>
@@ -130,30 +175,30 @@
       <w:r>
         <w:rPr>
           <w:rFonts w:hint="eastAsia"/>
-          <w:lang w:val="en-US" w:eastAsia="zh-CN"/>
-        </w:rPr>
-        <w:t>建立一个论坛 分为求助和水贴板块</w:t>
-      </w:r>
-      <w:r>
-        <w:rPr>
-          <w:rFonts w:hint="default"/>
-          <w:lang w:val="en-US" w:eastAsia="zh-CN"/>
-        </w:rPr>
+        </w:rPr>
+        <w:t>建立一个论坛 分为求助和水</w:t>
+      </w:r>
+      <w:proofErr w:type="gramStart"/>
+      <w:r>
+        <w:rPr>
+          <w:rFonts w:hint="eastAsia"/>
+        </w:rPr>
+        <w:t>贴板块</w:t>
+      </w:r>
+      <w:proofErr w:type="gramEnd"/>
+      <w:r>
         <w:t xml:space="preserve"> </w:t>
       </w:r>
       <w:r>
         <w:rPr>
           <w:rFonts w:hint="eastAsia"/>
-          <w:lang w:val="en-US" w:eastAsia="zh-CN"/>
         </w:rPr>
         <w:t>供俱乐部成员进行交流</w:t>
       </w:r>
-      <w:bookmarkStart w:id="0" w:name="_GoBack"/>
-      <w:bookmarkEnd w:id="0"/>
-    </w:p>
-    <w:p>
-      <w:pPr>
-        <w:pStyle w:val="6"/>
+    </w:p>
+    <w:p>
+      <w:pPr>
+        <w:pStyle w:val="a4"/>
         <w:numPr>
           <w:ilvl w:val="0"/>
           <w:numId w:val="2"/>
@@ -170,16 +215,10 @@
         <w:t>…</w:t>
       </w:r>
     </w:p>
-    <w:p>
-      <w:pPr>
-        <w:rPr>
-          <w:rFonts w:hint="eastAsia"/>
-        </w:rPr>
-      </w:pPr>
-    </w:p>
-    <w:p>
-      <w:pPr>
-        <w:pStyle w:val="6"/>
+    <w:p/>
+    <w:p>
+      <w:pPr>
+        <w:pStyle w:val="a4"/>
         <w:numPr>
           <w:ilvl w:val="0"/>
           <w:numId w:val="1"/>
@@ -199,14 +238,11 @@
     <w:p>
       <w:pPr>
         <w:jc w:val="left"/>
-        <w:rPr>
-          <w:rFonts w:hint="eastAsia"/>
-        </w:rPr>
-      </w:pPr>
-    </w:p>
-    <w:p>
-      <w:pPr>
-        <w:pStyle w:val="6"/>
+      </w:pPr>
+    </w:p>
+    <w:p>
+      <w:pPr>
+        <w:pStyle w:val="a4"/>
         <w:numPr>
           <w:ilvl w:val="0"/>
           <w:numId w:val="1"/>
@@ -222,9 +258,6 @@
       <w:pPr>
         <w:ind w:left="360"/>
         <w:jc w:val="left"/>
-        <w:rPr>
-          <w:rFonts w:hint="eastAsia"/>
-        </w:rPr>
       </w:pPr>
       <w:r>
         <w:rPr>
@@ -253,8 +286,8 @@
     </w:p>
     <w:p>
       <w:pPr>
-        <w:pStyle w:val="6"/>
-        <w:ind w:left="360" w:firstLine="0" w:firstLineChars="0"/>
+        <w:pStyle w:val="a4"/>
+        <w:ind w:left="360" w:firstLineChars="0" w:firstLine="0"/>
         <w:jc w:val="left"/>
       </w:pPr>
       <w:r>
@@ -263,12 +296,9 @@
     </w:p>
     <w:p>
       <w:pPr>
-        <w:pStyle w:val="6"/>
-        <w:ind w:left="360" w:firstLine="0" w:firstLineChars="0"/>
-        <w:jc w:val="left"/>
-        <w:rPr>
-          <w:rFonts w:hint="eastAsia"/>
-        </w:rPr>
+        <w:pStyle w:val="a4"/>
+        <w:ind w:left="360" w:firstLineChars="0" w:firstLine="0"/>
+        <w:jc w:val="left"/>
       </w:pPr>
       <w:r>
         <w:t>……</w:t>
@@ -276,10 +306,7 @@
     </w:p>
     <w:p>
       <w:pPr>
-        <w:pStyle w:val="6"/>
-        <w:rPr>
-          <w:rFonts w:hint="eastAsia"/>
-        </w:rPr>
+        <w:pStyle w:val="a4"/>
       </w:pPr>
       <w:r>
         <w:rPr>
@@ -300,14 +327,11 @@
     <w:p>
       <w:pPr>
         <w:jc w:val="left"/>
-        <w:rPr>
-          <w:rFonts w:hint="eastAsia"/>
-        </w:rPr>
-      </w:pPr>
-    </w:p>
-    <w:p>
-      <w:pPr>
-        <w:pStyle w:val="6"/>
+      </w:pPr>
+    </w:p>
+    <w:p>
+      <w:pPr>
+        <w:pStyle w:val="a4"/>
         <w:numPr>
           <w:ilvl w:val="0"/>
           <w:numId w:val="1"/>
@@ -327,14 +351,11 @@
     <w:p>
       <w:pPr>
         <w:jc w:val="left"/>
-        <w:rPr>
-          <w:rFonts w:hint="eastAsia"/>
-        </w:rPr>
-      </w:pPr>
-    </w:p>
-    <w:p>
-      <w:pPr>
-        <w:pStyle w:val="6"/>
+      </w:pPr>
+    </w:p>
+    <w:p>
+      <w:pPr>
+        <w:pStyle w:val="a4"/>
         <w:numPr>
           <w:ilvl w:val="0"/>
           <w:numId w:val="1"/>
@@ -354,14 +375,42 @@
     <w:p>
       <w:pPr>
         <w:jc w:val="left"/>
-        <w:rPr>
-          <w:rFonts w:hint="eastAsia"/>
-        </w:rPr>
-      </w:pPr>
-    </w:p>
-    <w:p>
-      <w:pPr>
-        <w:pStyle w:val="6"/>
+      </w:pPr>
+      <w:r>
+        <w:rPr>
+          <w:rFonts w:hint="eastAsia"/>
+        </w:rPr>
+        <w:t>一种可能的想法可以在主界面设计三个按钮，分别是T I C 的形状。在鼠标悬停在按钮上时，按钮首先可以有个反馈（比如说稍微变大或者变亮），同时显示各自的缩写：T是test，I是Information，C是Community。当用户点击按钮时，会分别跳转到招新测试题页面，俱乐部信息页面，以及社区页面（可以显示俱乐部人员、曾经举办过的活动之类的）（C可以不是community，有其他更好的选择也好</w:t>
+      </w:r>
+      <w:r>
+        <w:rPr>
+          <w:rFonts w:ascii="Segoe UI Emoji" w:hAnsi="Segoe UI Emoji" w:cs="Segoe UI Emoji"/>
+        </w:rPr>
+        <w:t>😋</w:t>
+      </w:r>
+      <w:r>
+        <w:rPr>
+          <w:rFonts w:hint="eastAsia"/>
+        </w:rPr>
+        <w:t>）（如果怕用户不知道这三个字母是按钮，也可以直接把三个单词显示上去。不过把TIC三个字母突出地比较大的显示出来）</w:t>
+      </w:r>
+    </w:p>
+    <w:p>
+      <w:pPr>
+        <w:jc w:val="left"/>
+        <w:rPr>
+          <w:rFonts w:hint="eastAsia"/>
+        </w:rPr>
+      </w:pPr>
+    </w:p>
+    <w:p>
+      <w:pPr>
+        <w:jc w:val="left"/>
+      </w:pPr>
+    </w:p>
+    <w:p>
+      <w:pPr>
+        <w:pStyle w:val="a4"/>
         <w:numPr>
           <w:ilvl w:val="0"/>
           <w:numId w:val="1"/>
@@ -381,14 +430,11 @@
     <w:p>
       <w:pPr>
         <w:jc w:val="left"/>
-        <w:rPr>
-          <w:rFonts w:hint="eastAsia"/>
-        </w:rPr>
-      </w:pPr>
-    </w:p>
-    <w:p>
-      <w:pPr>
-        <w:pStyle w:val="6"/>
+      </w:pPr>
+    </w:p>
+    <w:p>
+      <w:pPr>
+        <w:pStyle w:val="a4"/>
         <w:numPr>
           <w:ilvl w:val="0"/>
           <w:numId w:val="1"/>
@@ -408,14 +454,11 @@
     <w:p>
       <w:pPr>
         <w:jc w:val="left"/>
-        <w:rPr>
-          <w:rFonts w:hint="eastAsia"/>
-        </w:rPr>
-      </w:pPr>
-    </w:p>
-    <w:p>
-      <w:pPr>
-        <w:pStyle w:val="6"/>
+      </w:pPr>
+    </w:p>
+    <w:p>
+      <w:pPr>
+        <w:pStyle w:val="a4"/>
         <w:numPr>
           <w:ilvl w:val="0"/>
           <w:numId w:val="1"/>
@@ -435,20 +478,20 @@
     <w:sectPr>
       <w:pgSz w:w="11906" w:h="16838"/>
       <w:pgMar w:top="1440" w:right="1800" w:bottom="1440" w:left="1800" w:header="851" w:footer="992" w:gutter="0"/>
-      <w:cols w:space="425" w:num="1"/>
-      <w:docGrid w:type="lines" w:linePitch="312" w:charSpace="0"/>
+      <w:cols w:space="425"/>
+      <w:docGrid w:type="lines" w:linePitch="312"/>
     </w:sectPr>
   </w:body>
 </w:document>
 </file>
 
 <file path=word/numbering.xml><?xml version="1.0" encoding="utf-8"?>
-<w:numbering xmlns:wpc="http://schemas.microsoft.com/office/word/2010/wordprocessingCanvas" xmlns:mc="http://schemas.openxmlformats.org/markup-compatibility/2006" xmlns:o="urn:schemas-microsoft-com:office:office" xmlns:r="http://schemas.openxmlformats.org/officeDocument/2006/relationships" xmlns:m="http://schemas.openxmlformats.org/officeDocument/2006/math" xmlns:v="urn:schemas-microsoft-com:vml" xmlns:wp14="http://schemas.microsoft.com/office/word/2010/wordprocessingDrawing" xmlns:wp="http://schemas.openxmlformats.org/drawingml/2006/wordprocessingDrawing" xmlns:w10="urn:schemas-microsoft-com:office:word" xmlns:w="http://schemas.openxmlformats.org/wordprocessingml/2006/main" xmlns:w14="http://schemas.microsoft.com/office/word/2010/wordml" xmlns:wpg="http://schemas.microsoft.com/office/word/2010/wordprocessingGroup" xmlns:wpi="http://schemas.microsoft.com/office/word/2010/wordprocessingInk" xmlns:wne="http://schemas.microsoft.com/office/word/2006/wordml" xmlns:wps="http://schemas.microsoft.com/office/word/2010/wordprocessingShape" xmlns:wpsCustomData="http://www.wps.cn/officeDocument/2013/wpsCustomData" mc:Ignorable="w14 wp14">
-  <w:abstractNum w:abstractNumId="0">
+<w:numbering xmlns:wpc="http://schemas.microsoft.com/office/word/2010/wordprocessingCanvas" xmlns:cx="http://schemas.microsoft.com/office/drawing/2014/chartex" xmlns:cx1="http://schemas.microsoft.com/office/drawing/2015/9/8/chartex" xmlns:cx2="http://schemas.microsoft.com/office/drawing/2015/10/21/chartex" xmlns:cx3="http://schemas.microsoft.com/office/drawing/2016/5/9/chartex" xmlns:cx4="http://schemas.microsoft.com/office/drawing/2016/5/10/chartex" xmlns:cx5="http://schemas.microsoft.com/office/drawing/2016/5/11/chartex" xmlns:cx6="http://schemas.microsoft.com/office/drawing/2016/5/12/chartex" xmlns:cx7="http://schemas.microsoft.com/office/drawing/2016/5/13/chartex" xmlns:cx8="http://schemas.microsoft.com/office/drawing/2016/5/14/chartex" xmlns:mc="http://schemas.openxmlformats.org/markup-compatibility/2006" xmlns:aink="http://schemas.microsoft.com/office/drawing/2016/ink" xmlns:am3d="http://schemas.microsoft.com/office/drawing/2017/model3d" xmlns:o="urn:schemas-microsoft-com:office:office" xmlns:oel="http://schemas.microsoft.com/office/2019/extlst" xmlns:r="http://schemas.openxmlformats.org/officeDocument/2006/relationships" xmlns:m="http://schemas.openxmlformats.org/officeDocument/2006/math" xmlns:v="urn:schemas-microsoft-com:vml" xmlns:wp14="http://schemas.microsoft.com/office/word/2010/wordprocessingDrawing" xmlns:wp="http://schemas.openxmlformats.org/drawingml/2006/wordprocessingDrawing" xmlns:w10="urn:schemas-microsoft-com:office:word" xmlns:w="http://schemas.openxmlformats.org/wordprocessingml/2006/main" xmlns:w14="http://schemas.microsoft.com/office/word/2010/wordml" xmlns:w15="http://schemas.microsoft.com/office/word/2012/wordml" xmlns:w16cex="http://schemas.microsoft.com/office/word/2018/wordml/cex" xmlns:w16cid="http://schemas.microsoft.com/office/word/2016/wordml/cid" xmlns:w16="http://schemas.microsoft.com/office/word/2018/wordml" xmlns:w16sdtdh="http://schemas.microsoft.com/office/word/2020/wordml/sdtdatahash" xmlns:w16se="http://schemas.microsoft.com/office/word/2015/wordml/symex" xmlns:wpg="http://schemas.microsoft.com/office/word/2010/wordprocessingGroup" xmlns:wpi="http://schemas.microsoft.com/office/word/2010/wordprocessingInk" xmlns:wne="http://schemas.microsoft.com/office/word/2006/wordml" xmlns:wps="http://schemas.microsoft.com/office/word/2010/wordprocessingShape" mc:Ignorable="w14 w15 w16se w16cid w16 w16cex w16sdtdh wp14">
+  <w:abstractNum w:abstractNumId="0" w15:restartNumberingAfterBreak="0">
     <w:nsid w:val="400E0DCC"/>
     <w:multiLevelType w:val="multilevel"/>
     <w:tmpl w:val="400E0DCC"/>
-    <w:lvl w:ilvl="0" w:tentative="0">
+    <w:lvl w:ilvl="0">
       <w:start w:val="1"/>
       <w:numFmt w:val="decimal"/>
       <w:lvlText w:val="%1."/>
@@ -460,7 +503,7 @@
         <w:rFonts w:hint="default"/>
       </w:rPr>
     </w:lvl>
-    <w:lvl w:ilvl="1" w:tentative="0">
+    <w:lvl w:ilvl="1">
       <w:start w:val="1"/>
       <w:numFmt w:val="lowerLetter"/>
       <w:lvlText w:val="%2)"/>
@@ -469,7 +512,7 @@
         <w:ind w:left="880" w:hanging="440"/>
       </w:pPr>
     </w:lvl>
-    <w:lvl w:ilvl="2" w:tentative="0">
+    <w:lvl w:ilvl="2">
       <w:start w:val="1"/>
       <w:numFmt w:val="lowerRoman"/>
       <w:lvlText w:val="%3."/>
@@ -478,7 +521,7 @@
         <w:ind w:left="1320" w:hanging="440"/>
       </w:pPr>
     </w:lvl>
-    <w:lvl w:ilvl="3" w:tentative="0">
+    <w:lvl w:ilvl="3">
       <w:start w:val="1"/>
       <w:numFmt w:val="decimal"/>
       <w:lvlText w:val="%4."/>
@@ -487,7 +530,7 @@
         <w:ind w:left="1760" w:hanging="440"/>
       </w:pPr>
     </w:lvl>
-    <w:lvl w:ilvl="4" w:tentative="0">
+    <w:lvl w:ilvl="4">
       <w:start w:val="1"/>
       <w:numFmt w:val="lowerLetter"/>
       <w:lvlText w:val="%5)"/>
@@ -496,7 +539,7 @@
         <w:ind w:left="2200" w:hanging="440"/>
       </w:pPr>
     </w:lvl>
-    <w:lvl w:ilvl="5" w:tentative="0">
+    <w:lvl w:ilvl="5">
       <w:start w:val="1"/>
       <w:numFmt w:val="lowerRoman"/>
       <w:lvlText w:val="%6."/>
@@ -505,7 +548,7 @@
         <w:ind w:left="2640" w:hanging="440"/>
       </w:pPr>
     </w:lvl>
-    <w:lvl w:ilvl="6" w:tentative="0">
+    <w:lvl w:ilvl="6">
       <w:start w:val="1"/>
       <w:numFmt w:val="decimal"/>
       <w:lvlText w:val="%7."/>
@@ -514,7 +557,7 @@
         <w:ind w:left="3080" w:hanging="440"/>
       </w:pPr>
     </w:lvl>
-    <w:lvl w:ilvl="7" w:tentative="0">
+    <w:lvl w:ilvl="7">
       <w:start w:val="1"/>
       <w:numFmt w:val="lowerLetter"/>
       <w:lvlText w:val="%8)"/>
@@ -523,7 +566,7 @@
         <w:ind w:left="3520" w:hanging="440"/>
       </w:pPr>
     </w:lvl>
-    <w:lvl w:ilvl="8" w:tentative="0">
+    <w:lvl w:ilvl="8">
       <w:start w:val="1"/>
       <w:numFmt w:val="lowerRoman"/>
       <w:lvlText w:val="%9."/>
@@ -533,11 +576,11 @@
       </w:pPr>
     </w:lvl>
   </w:abstractNum>
-  <w:abstractNum w:abstractNumId="1">
+  <w:abstractNum w:abstractNumId="1" w15:restartNumberingAfterBreak="0">
     <w:nsid w:val="6244048C"/>
     <w:multiLevelType w:val="multilevel"/>
     <w:tmpl w:val="6244048C"/>
-    <w:lvl w:ilvl="0" w:tentative="0">
+    <w:lvl w:ilvl="0">
       <w:start w:val="1"/>
       <w:numFmt w:val="decimal"/>
       <w:lvlText w:val="%1."/>
@@ -549,7 +592,7 @@
         <w:rFonts w:hint="default"/>
       </w:rPr>
     </w:lvl>
-    <w:lvl w:ilvl="1" w:tentative="0">
+    <w:lvl w:ilvl="1">
       <w:start w:val="1"/>
       <w:numFmt w:val="lowerLetter"/>
       <w:lvlText w:val="%2)"/>
@@ -558,7 +601,7 @@
         <w:ind w:left="1240" w:hanging="440"/>
       </w:pPr>
     </w:lvl>
-    <w:lvl w:ilvl="2" w:tentative="0">
+    <w:lvl w:ilvl="2">
       <w:start w:val="1"/>
       <w:numFmt w:val="lowerRoman"/>
       <w:lvlText w:val="%3."/>
@@ -567,7 +610,7 @@
         <w:ind w:left="1680" w:hanging="440"/>
       </w:pPr>
     </w:lvl>
-    <w:lvl w:ilvl="3" w:tentative="0">
+    <w:lvl w:ilvl="3">
       <w:start w:val="1"/>
       <w:numFmt w:val="decimal"/>
       <w:lvlText w:val="%4."/>
@@ -576,7 +619,7 @@
         <w:ind w:left="2120" w:hanging="440"/>
       </w:pPr>
     </w:lvl>
-    <w:lvl w:ilvl="4" w:tentative="0">
+    <w:lvl w:ilvl="4">
       <w:start w:val="1"/>
       <w:numFmt w:val="lowerLetter"/>
       <w:lvlText w:val="%5)"/>
@@ -585,7 +628,7 @@
         <w:ind w:left="2560" w:hanging="440"/>
       </w:pPr>
     </w:lvl>
-    <w:lvl w:ilvl="5" w:tentative="0">
+    <w:lvl w:ilvl="5">
       <w:start w:val="1"/>
       <w:numFmt w:val="lowerRoman"/>
       <w:lvlText w:val="%6."/>
@@ -594,7 +637,7 @@
         <w:ind w:left="3000" w:hanging="440"/>
       </w:pPr>
     </w:lvl>
-    <w:lvl w:ilvl="6" w:tentative="0">
+    <w:lvl w:ilvl="6">
       <w:start w:val="1"/>
       <w:numFmt w:val="decimal"/>
       <w:lvlText w:val="%7."/>
@@ -603,7 +646,7 @@
         <w:ind w:left="3440" w:hanging="440"/>
       </w:pPr>
     </w:lvl>
-    <w:lvl w:ilvl="7" w:tentative="0">
+    <w:lvl w:ilvl="7">
       <w:start w:val="1"/>
       <w:numFmt w:val="lowerLetter"/>
       <w:lvlText w:val="%8)"/>
@@ -612,7 +655,7 @@
         <w:ind w:left="3880" w:hanging="440"/>
       </w:pPr>
     </w:lvl>
-    <w:lvl w:ilvl="8" w:tentative="0">
+    <w:lvl w:ilvl="8">
       <w:start w:val="1"/>
       <w:numFmt w:val="lowerRoman"/>
       <w:lvlText w:val="%9."/>
@@ -622,305 +665,430 @@
       </w:pPr>
     </w:lvl>
   </w:abstractNum>
-  <w:num w:numId="1">
+  <w:num w:numId="1" w16cid:durableId="883713579">
     <w:abstractNumId w:val="0"/>
   </w:num>
-  <w:num w:numId="2">
+  <w:num w:numId="2" w16cid:durableId="1811827052">
     <w:abstractNumId w:val="1"/>
   </w:num>
 </w:numbering>
 </file>
 
 <file path=word/styles.xml><?xml version="1.0" encoding="utf-8"?>
-<w:styles xmlns:mc="http://schemas.openxmlformats.org/markup-compatibility/2006" xmlns:o="urn:schemas-microsoft-com:office:office" xmlns:r="http://schemas.openxmlformats.org/officeDocument/2006/relationships" xmlns:m="http://schemas.openxmlformats.org/officeDocument/2006/math" xmlns:v="urn:schemas-microsoft-com:vml" xmlns:w="http://schemas.openxmlformats.org/wordprocessingml/2006/main" xmlns:w14="http://schemas.microsoft.com/office/word/2010/wordml" xmlns:w10="urn:schemas-microsoft-com:office:word" xmlns:sl="http://schemas.openxmlformats.org/schemaLibrary/2006/main" xmlns:wpsCustomData="http://www.wps.cn/officeDocument/2013/wpsCustomData" mc:Ignorable="w14">
+<w:styles xmlns:mc="http://schemas.openxmlformats.org/markup-compatibility/2006" xmlns:r="http://schemas.openxmlformats.org/officeDocument/2006/relationships" xmlns:w="http://schemas.openxmlformats.org/wordprocessingml/2006/main" xmlns:w14="http://schemas.microsoft.com/office/word/2010/wordml" xmlns:w15="http://schemas.microsoft.com/office/word/2012/wordml" xmlns:w16cex="http://schemas.microsoft.com/office/word/2018/wordml/cex" xmlns:w16cid="http://schemas.microsoft.com/office/word/2016/wordml/cid" xmlns:w16="http://schemas.microsoft.com/office/word/2018/wordml" xmlns:w16sdtdh="http://schemas.microsoft.com/office/word/2020/wordml/sdtdatahash" xmlns:w16se="http://schemas.microsoft.com/office/word/2015/wordml/symex" mc:Ignorable="w14 w15 w16se w16cid w16 w16cex w16sdtdh">
   <w:docDefaults>
     <w:rPrDefault>
       <w:rPr>
-        <w:rFonts w:asciiTheme="minorHAnsi" w:hAnsiTheme="minorHAnsi" w:eastAsiaTheme="minorEastAsia" w:cstheme="minorBidi"/>
+        <w:rFonts w:asciiTheme="minorHAnsi" w:eastAsiaTheme="minorEastAsia" w:hAnsiTheme="minorHAnsi" w:cstheme="minorBidi"/>
+        <w:lang w:val="en-US" w:eastAsia="zh-CN" w:bidi="ar-SA"/>
       </w:rPr>
     </w:rPrDefault>
     <w:pPrDefault/>
   </w:docDefaults>
-  <w:latentStyles w:count="260" w:defQFormat="0" w:defUnhideWhenUsed="1" w:defSemiHidden="1" w:defUIPriority="99" w:defLockedState="0">
-    <w:lsdException w:qFormat="1" w:unhideWhenUsed="0" w:uiPriority="0" w:semiHidden="0" w:name="Normal"/>
-    <w:lsdException w:qFormat="1" w:unhideWhenUsed="0" w:uiPriority="9" w:semiHidden="0" w:name="heading 1"/>
-    <w:lsdException w:qFormat="1" w:uiPriority="9" w:name="heading 2"/>
-    <w:lsdException w:qFormat="1" w:uiPriority="9" w:name="heading 3"/>
-    <w:lsdException w:qFormat="1" w:uiPriority="9" w:name="heading 4"/>
-    <w:lsdException w:qFormat="1" w:uiPriority="9" w:name="heading 5"/>
-    <w:lsdException w:qFormat="1" w:uiPriority="9" w:name="heading 6"/>
-    <w:lsdException w:qFormat="1" w:uiPriority="9" w:name="heading 7"/>
-    <w:lsdException w:qFormat="1" w:uiPriority="9" w:name="heading 8"/>
-    <w:lsdException w:qFormat="1" w:uiPriority="9" w:name="heading 9"/>
-    <w:lsdException w:uiPriority="99" w:name="index 1"/>
-    <w:lsdException w:uiPriority="99" w:name="index 2"/>
-    <w:lsdException w:uiPriority="99" w:name="index 3"/>
-    <w:lsdException w:uiPriority="99" w:name="index 4"/>
-    <w:lsdException w:uiPriority="99" w:name="index 5"/>
-    <w:lsdException w:uiPriority="99" w:name="index 6"/>
-    <w:lsdException w:uiPriority="99" w:name="index 7"/>
-    <w:lsdException w:uiPriority="99" w:name="index 8"/>
-    <w:lsdException w:uiPriority="99" w:name="index 9"/>
-    <w:lsdException w:uiPriority="39" w:name="toc 1"/>
-    <w:lsdException w:uiPriority="39" w:name="toc 2"/>
-    <w:lsdException w:uiPriority="39" w:name="toc 3"/>
-    <w:lsdException w:uiPriority="39" w:name="toc 4"/>
-    <w:lsdException w:uiPriority="39" w:name="toc 5"/>
-    <w:lsdException w:uiPriority="39" w:name="toc 6"/>
-    <w:lsdException w:uiPriority="39" w:name="toc 7"/>
-    <w:lsdException w:uiPriority="39" w:name="toc 8"/>
-    <w:lsdException w:uiPriority="39" w:name="toc 9"/>
-    <w:lsdException w:uiPriority="99" w:name="Normal Indent"/>
-    <w:lsdException w:uiPriority="99" w:name="footnote text"/>
-    <w:lsdException w:uiPriority="99" w:name="annotation text"/>
-    <w:lsdException w:uiPriority="99" w:name="header"/>
-    <w:lsdException w:uiPriority="99" w:name="footer"/>
-    <w:lsdException w:uiPriority="99" w:name="index heading"/>
-    <w:lsdException w:qFormat="1" w:uiPriority="35" w:name="caption"/>
-    <w:lsdException w:uiPriority="99" w:name="table of figures"/>
-    <w:lsdException w:uiPriority="99" w:name="envelope address"/>
-    <w:lsdException w:uiPriority="99" w:name="envelope return"/>
-    <w:lsdException w:uiPriority="99" w:name="footnote reference"/>
-    <w:lsdException w:uiPriority="99" w:name="annotation reference"/>
-    <w:lsdException w:uiPriority="99" w:name="line number"/>
-    <w:lsdException w:uiPriority="99" w:name="page number"/>
-    <w:lsdException w:uiPriority="99" w:name="endnote reference"/>
-    <w:lsdException w:uiPriority="99" w:name="endnote text"/>
-    <w:lsdException w:uiPriority="99" w:name="table of authorities"/>
-    <w:lsdException w:uiPriority="99" w:name="macro"/>
-    <w:lsdException w:uiPriority="99" w:name="toa heading"/>
-    <w:lsdException w:uiPriority="99" w:name="List"/>
-    <w:lsdException w:uiPriority="99" w:name="List Bullet"/>
-    <w:lsdException w:uiPriority="99" w:name="List Number"/>
-    <w:lsdException w:uiPriority="99" w:name="List 2"/>
-    <w:lsdException w:uiPriority="99" w:name="List 3"/>
-    <w:lsdException w:uiPriority="99" w:name="List 4"/>
-    <w:lsdException w:uiPriority="99" w:name="List 5"/>
-    <w:lsdException w:uiPriority="99" w:name="List Bullet 2"/>
-    <w:lsdException w:uiPriority="99" w:name="List Bullet 3"/>
-    <w:lsdException w:uiPriority="99" w:name="List Bullet 4"/>
-    <w:lsdException w:uiPriority="99" w:name="List Bullet 5"/>
-    <w:lsdException w:uiPriority="99" w:name="List Number 2"/>
-    <w:lsdException w:uiPriority="99" w:name="List Number 3"/>
-    <w:lsdException w:uiPriority="99" w:name="List Number 4"/>
-    <w:lsdException w:uiPriority="99" w:name="List Number 5"/>
-    <w:lsdException w:qFormat="1" w:unhideWhenUsed="0" w:uiPriority="10" w:semiHidden="0" w:name="Title"/>
-    <w:lsdException w:uiPriority="99" w:name="Closing"/>
-    <w:lsdException w:uiPriority="99" w:name="Signature"/>
-    <w:lsdException w:qFormat="1" w:uiPriority="1" w:name="Default Paragraph Font"/>
-    <w:lsdException w:uiPriority="99" w:name="Body Text"/>
-    <w:lsdException w:uiPriority="99" w:name="Body Text Indent"/>
-    <w:lsdException w:uiPriority="99" w:name="List Continue"/>
-    <w:lsdException w:uiPriority="99" w:name="List Continue 2"/>
-    <w:lsdException w:uiPriority="99" w:name="List Continue 3"/>
-    <w:lsdException w:uiPriority="99" w:name="List Continue 4"/>
-    <w:lsdException w:uiPriority="99" w:name="List Continue 5"/>
-    <w:lsdException w:uiPriority="99" w:name="Message Header"/>
-    <w:lsdException w:qFormat="1" w:unhideWhenUsed="0" w:uiPriority="11" w:semiHidden="0" w:name="Subtitle"/>
-    <w:lsdException w:uiPriority="99" w:name="Salutation"/>
-    <w:lsdException w:uiPriority="99" w:name="Date"/>
-    <w:lsdException w:uiPriority="99" w:name="Body Text First Indent"/>
-    <w:lsdException w:uiPriority="99" w:name="Body Text First Indent 2"/>
-    <w:lsdException w:uiPriority="99" w:name="Note Heading"/>
-    <w:lsdException w:uiPriority="99" w:name="Body Text 2"/>
-    <w:lsdException w:uiPriority="99" w:name="Body Text 3"/>
-    <w:lsdException w:uiPriority="99" w:name="Body Text Indent 2"/>
-    <w:lsdException w:uiPriority="99" w:name="Body Text Indent 3"/>
-    <w:lsdException w:uiPriority="99" w:name="Block Text"/>
-    <w:lsdException w:qFormat="1" w:uiPriority="99" w:semiHidden="0" w:name="Hyperlink"/>
-    <w:lsdException w:uiPriority="99" w:name="FollowedHyperlink"/>
-    <w:lsdException w:qFormat="1" w:unhideWhenUsed="0" w:uiPriority="22" w:semiHidden="0" w:name="Strong"/>
-    <w:lsdException w:qFormat="1" w:unhideWhenUsed="0" w:uiPriority="20" w:semiHidden="0" w:name="Emphasis"/>
-    <w:lsdException w:uiPriority="99" w:name="Document Map"/>
-    <w:lsdException w:uiPriority="99" w:name="Plain Text"/>
-    <w:lsdException w:uiPriority="99" w:name="E-mail Signature"/>
-    <w:lsdException w:uiPriority="99" w:name="Normal (Web)"/>
-    <w:lsdException w:uiPriority="99" w:name="HTML Acronym"/>
-    <w:lsdException w:uiPriority="99" w:name="HTML Address"/>
-    <w:lsdException w:uiPriority="99" w:name="HTML Cite"/>
-    <w:lsdException w:uiPriority="99" w:name="HTML Code"/>
-    <w:lsdException w:uiPriority="99" w:name="HTML Definition"/>
-    <w:lsdException w:uiPriority="99" w:name="HTML Keyboard"/>
-    <w:lsdException w:uiPriority="99" w:name="HTML Preformatted"/>
-    <w:lsdException w:uiPriority="99" w:name="HTML Sample"/>
-    <w:lsdException w:uiPriority="99" w:name="HTML Typewriter"/>
-    <w:lsdException w:uiPriority="99" w:name="HTML Variable"/>
-    <w:lsdException w:uiPriority="99" w:name="Normal Table"/>
-    <w:lsdException w:uiPriority="99" w:name="annotation subject"/>
-    <w:lsdException w:uiPriority="99" w:name="Table Simple 1"/>
-    <w:lsdException w:uiPriority="99" w:name="Table Simple 2"/>
-    <w:lsdException w:uiPriority="99" w:name="Table Simple 3"/>
-    <w:lsdException w:uiPriority="99" w:name="Table Classic 1"/>
-    <w:lsdException w:uiPriority="99" w:name="Table Classic 2"/>
-    <w:lsdException w:uiPriority="99" w:name="Table Classic 3"/>
-    <w:lsdException w:uiPriority="99" w:name="Table Classic 4"/>
-    <w:lsdException w:uiPriority="99" w:name="Table Colorful 1"/>
-    <w:lsdException w:uiPriority="99" w:name="Table Colorful 2"/>
-    <w:lsdException w:uiPriority="99" w:name="Table Colorful 3"/>
-    <w:lsdException w:uiPriority="99" w:name="Table Columns 1"/>
-    <w:lsdException w:uiPriority="99" w:name="Table Columns 2"/>
-    <w:lsdException w:uiPriority="99" w:name="Table Columns 3"/>
-    <w:lsdException w:uiPriority="99" w:name="Table Columns 4"/>
-    <w:lsdException w:uiPriority="99" w:name="Table Columns 5"/>
-    <w:lsdException w:uiPriority="99" w:name="Table Grid 1"/>
-    <w:lsdException w:uiPriority="99" w:name="Table Grid 2"/>
-    <w:lsdException w:uiPriority="99" w:name="Table Grid 3"/>
-    <w:lsdException w:uiPriority="99" w:name="Table Grid 4"/>
-    <w:lsdException w:uiPriority="99" w:name="Table Grid 5"/>
-    <w:lsdException w:uiPriority="99" w:name="Table Grid 6"/>
-    <w:lsdException w:uiPriority="99" w:name="Table Grid 7"/>
-    <w:lsdException w:uiPriority="99" w:name="Table Grid 8"/>
-    <w:lsdException w:uiPriority="99" w:name="Table List 1"/>
-    <w:lsdException w:uiPriority="99" w:name="Table List 2"/>
-    <w:lsdException w:uiPriority="99" w:name="Table List 3"/>
-    <w:lsdException w:uiPriority="99" w:name="Table List 4"/>
-    <w:lsdException w:uiPriority="99" w:name="Table List 5"/>
-    <w:lsdException w:uiPriority="99" w:name="Table List 6"/>
-    <w:lsdException w:uiPriority="99" w:name="Table List 7"/>
-    <w:lsdException w:uiPriority="99" w:name="Table List 8"/>
-    <w:lsdException w:uiPriority="99" w:name="Table 3D effects 1"/>
-    <w:lsdException w:uiPriority="99" w:name="Table 3D effects 2"/>
-    <w:lsdException w:uiPriority="99" w:name="Table 3D effects 3"/>
-    <w:lsdException w:uiPriority="99" w:name="Table Contemporary"/>
-    <w:lsdException w:uiPriority="99" w:name="Table Elegant"/>
-    <w:lsdException w:uiPriority="99" w:name="Table Professional"/>
-    <w:lsdException w:uiPriority="99" w:name="Table Subtle 1"/>
-    <w:lsdException w:uiPriority="99" w:name="Table Subtle 2"/>
-    <w:lsdException w:uiPriority="99" w:name="Table Web 1"/>
-    <w:lsdException w:uiPriority="99" w:name="Table Web 2"/>
-    <w:lsdException w:uiPriority="99" w:name="Table Web 3"/>
-    <w:lsdException w:uiPriority="99" w:name="Balloon Text"/>
-    <w:lsdException w:unhideWhenUsed="0" w:uiPriority="39" w:semiHidden="0" w:name="Table Grid"/>
-    <w:lsdException w:uiPriority="99" w:name="Table Theme"/>
-    <w:lsdException w:unhideWhenUsed="0" w:uiPriority="60" w:semiHidden="0" w:name="Light Shading"/>
-    <w:lsdException w:unhideWhenUsed="0" w:uiPriority="61" w:semiHidden="0" w:name="Light List"/>
-    <w:lsdException w:unhideWhenUsed="0" w:uiPriority="62" w:semiHidden="0" w:name="Light Grid"/>
-    <w:lsdException w:unhideWhenUsed="0" w:uiPriority="63" w:semiHidden="0" w:name="Medium Shading 1"/>
-    <w:lsdException w:unhideWhenUsed="0" w:uiPriority="64" w:semiHidden="0" w:name="Medium Shading 2"/>
-    <w:lsdException w:unhideWhenUsed="0" w:uiPriority="65" w:semiHidden="0" w:name="Medium List 1"/>
-    <w:lsdException w:unhideWhenUsed="0" w:uiPriority="66" w:semiHidden="0" w:name="Medium List 2"/>
-    <w:lsdException w:unhideWhenUsed="0" w:uiPriority="67" w:semiHidden="0" w:name="Medium Grid 1"/>
-    <w:lsdException w:unhideWhenUsed="0" w:uiPriority="68" w:semiHidden="0" w:name="Medium Grid 2"/>
-    <w:lsdException w:unhideWhenUsed="0" w:uiPriority="69" w:semiHidden="0" w:name="Medium Grid 3"/>
-    <w:lsdException w:unhideWhenUsed="0" w:uiPriority="70" w:semiHidden="0" w:name="Dark List"/>
-    <w:lsdException w:unhideWhenUsed="0" w:uiPriority="71" w:semiHidden="0" w:name="Colorful Shading"/>
-    <w:lsdException w:unhideWhenUsed="0" w:uiPriority="72" w:semiHidden="0" w:name="Colorful List"/>
-    <w:lsdException w:unhideWhenUsed="0" w:uiPriority="73" w:semiHidden="0" w:name="Colorful Grid"/>
-    <w:lsdException w:unhideWhenUsed="0" w:uiPriority="60" w:semiHidden="0" w:name="Light Shading Accent 1"/>
-    <w:lsdException w:unhideWhenUsed="0" w:uiPriority="61" w:semiHidden="0" w:name="Light List Accent 1"/>
-    <w:lsdException w:unhideWhenUsed="0" w:uiPriority="62" w:semiHidden="0" w:name="Light Grid Accent 1"/>
-    <w:lsdException w:unhideWhenUsed="0" w:uiPriority="63" w:semiHidden="0" w:name="Medium Shading 1 Accent 1"/>
-    <w:lsdException w:unhideWhenUsed="0" w:uiPriority="64" w:semiHidden="0" w:name="Medium Shading 2 Accent 1"/>
-    <w:lsdException w:unhideWhenUsed="0" w:uiPriority="65" w:semiHidden="0" w:name="Medium List 1 Accent 1"/>
-    <w:lsdException w:qFormat="1" w:unhideWhenUsed="0" w:uiPriority="34" w:semiHidden="0" w:name="List Paragraph"/>
-    <w:lsdException w:unhideWhenUsed="0" w:uiPriority="66" w:semiHidden="0" w:name="Medium List 2 Accent 1"/>
-    <w:lsdException w:unhideWhenUsed="0" w:uiPriority="67" w:semiHidden="0" w:name="Medium Grid 1 Accent 1"/>
-    <w:lsdException w:unhideWhenUsed="0" w:uiPriority="68" w:semiHidden="0" w:name="Medium Grid 2 Accent 1"/>
-    <w:lsdException w:unhideWhenUsed="0" w:uiPriority="69" w:semiHidden="0" w:name="Medium Grid 3 Accent 1"/>
-    <w:lsdException w:unhideWhenUsed="0" w:uiPriority="70" w:semiHidden="0" w:name="Dark List Accent 1"/>
-    <w:lsdException w:unhideWhenUsed="0" w:uiPriority="71" w:semiHidden="0" w:name="Colorful Shading Accent 1"/>
-    <w:lsdException w:unhideWhenUsed="0" w:uiPriority="72" w:semiHidden="0" w:name="Colorful List Accent 1"/>
-    <w:lsdException w:unhideWhenUsed="0" w:uiPriority="73" w:semiHidden="0" w:name="Colorful Grid Accent 1"/>
-    <w:lsdException w:unhideWhenUsed="0" w:uiPriority="60" w:semiHidden="0" w:name="Light Shading Accent 2"/>
-    <w:lsdException w:unhideWhenUsed="0" w:uiPriority="61" w:semiHidden="0" w:name="Light List Accent 2"/>
-    <w:lsdException w:unhideWhenUsed="0" w:uiPriority="62" w:semiHidden="0" w:name="Light Grid Accent 2"/>
-    <w:lsdException w:unhideWhenUsed="0" w:uiPriority="63" w:semiHidden="0" w:name="Medium Shading 1 Accent 2"/>
-    <w:lsdException w:unhideWhenUsed="0" w:uiPriority="64" w:semiHidden="0" w:name="Medium Shading 2 Accent 2"/>
-    <w:lsdException w:unhideWhenUsed="0" w:uiPriority="65" w:semiHidden="0" w:name="Medium List 1 Accent 2"/>
-    <w:lsdException w:unhideWhenUsed="0" w:uiPriority="66" w:semiHidden="0" w:name="Medium List 2 Accent 2"/>
-    <w:lsdException w:unhideWhenUsed="0" w:uiPriority="67" w:semiHidden="0" w:name="Medium Grid 1 Accent 2"/>
-    <w:lsdException w:unhideWhenUsed="0" w:uiPriority="68" w:semiHidden="0" w:name="Medium Grid 2 Accent 2"/>
-    <w:lsdException w:unhideWhenUsed="0" w:uiPriority="69" w:semiHidden="0" w:name="Medium Grid 3 Accent 2"/>
-    <w:lsdException w:unhideWhenUsed="0" w:uiPriority="70" w:semiHidden="0" w:name="Dark List Accent 2"/>
-    <w:lsdException w:unhideWhenUsed="0" w:uiPriority="71" w:semiHidden="0" w:name="Colorful Shading Accent 2"/>
-    <w:lsdException w:unhideWhenUsed="0" w:uiPriority="72" w:semiHidden="0" w:name="Colorful List Accent 2"/>
-    <w:lsdException w:unhideWhenUsed="0" w:uiPriority="73" w:semiHidden="0" w:name="Colorful Grid Accent 2"/>
-    <w:lsdException w:unhideWhenUsed="0" w:uiPriority="60" w:semiHidden="0" w:name="Light Shading Accent 3"/>
-    <w:lsdException w:unhideWhenUsed="0" w:uiPriority="61" w:semiHidden="0" w:name="Light List Accent 3"/>
-    <w:lsdException w:unhideWhenUsed="0" w:uiPriority="62" w:semiHidden="0" w:name="Light Grid Accent 3"/>
-    <w:lsdException w:unhideWhenUsed="0" w:uiPriority="63" w:semiHidden="0" w:name="Medium Shading 1 Accent 3"/>
-    <w:lsdException w:unhideWhenUsed="0" w:uiPriority="64" w:semiHidden="0" w:name="Medium Shading 2 Accent 3"/>
-    <w:lsdException w:unhideWhenUsed="0" w:uiPriority="65" w:semiHidden="0" w:name="Medium List 1 Accent 3"/>
-    <w:lsdException w:unhideWhenUsed="0" w:uiPriority="66" w:semiHidden="0" w:name="Medium List 2 Accent 3"/>
-    <w:lsdException w:unhideWhenUsed="0" w:uiPriority="67" w:semiHidden="0" w:name="Medium Grid 1 Accent 3"/>
-    <w:lsdException w:unhideWhenUsed="0" w:uiPriority="68" w:semiHidden="0" w:name="Medium Grid 2 Accent 3"/>
-    <w:lsdException w:unhideWhenUsed="0" w:uiPriority="69" w:semiHidden="0" w:name="Medium Grid 3 Accent 3"/>
-    <w:lsdException w:unhideWhenUsed="0" w:uiPriority="70" w:semiHidden="0" w:name="Dark List Accent 3"/>
-    <w:lsdException w:unhideWhenUsed="0" w:uiPriority="71" w:semiHidden="0" w:name="Colorful Shading Accent 3"/>
-    <w:lsdException w:unhideWhenUsed="0" w:uiPriority="72" w:semiHidden="0" w:name="Colorful List Accent 3"/>
-    <w:lsdException w:unhideWhenUsed="0" w:uiPriority="73" w:semiHidden="0" w:name="Colorful Grid Accent 3"/>
-    <w:lsdException w:unhideWhenUsed="0" w:uiPriority="60" w:semiHidden="0" w:name="Light Shading Accent 4"/>
-    <w:lsdException w:unhideWhenUsed="0" w:uiPriority="61" w:semiHidden="0" w:name="Light List Accent 4"/>
-    <w:lsdException w:unhideWhenUsed="0" w:uiPriority="62" w:semiHidden="0" w:name="Light Grid Accent 4"/>
-    <w:lsdException w:unhideWhenUsed="0" w:uiPriority="63" w:semiHidden="0" w:name="Medium Shading 1 Accent 4"/>
-    <w:lsdException w:unhideWhenUsed="0" w:uiPriority="64" w:semiHidden="0" w:name="Medium Shading 2 Accent 4"/>
-    <w:lsdException w:unhideWhenUsed="0" w:uiPriority="65" w:semiHidden="0" w:name="Medium List 1 Accent 4"/>
-    <w:lsdException w:unhideWhenUsed="0" w:uiPriority="66" w:semiHidden="0" w:name="Medium List 2 Accent 4"/>
-    <w:lsdException w:unhideWhenUsed="0" w:uiPriority="67" w:semiHidden="0" w:name="Medium Grid 1 Accent 4"/>
-    <w:lsdException w:unhideWhenUsed="0" w:uiPriority="68" w:semiHidden="0" w:name="Medium Grid 2 Accent 4"/>
-    <w:lsdException w:unhideWhenUsed="0" w:uiPriority="69" w:semiHidden="0" w:name="Medium Grid 3 Accent 4"/>
-    <w:lsdException w:unhideWhenUsed="0" w:uiPriority="70" w:semiHidden="0" w:name="Dark List Accent 4"/>
-    <w:lsdException w:unhideWhenUsed="0" w:uiPriority="71" w:semiHidden="0" w:name="Colorful Shading Accent 4"/>
-    <w:lsdException w:unhideWhenUsed="0" w:uiPriority="72" w:semiHidden="0" w:name="Colorful List Accent 4"/>
-    <w:lsdException w:unhideWhenUsed="0" w:uiPriority="73" w:semiHidden="0" w:name="Colorful Grid Accent 4"/>
-    <w:lsdException w:unhideWhenUsed="0" w:uiPriority="60" w:semiHidden="0" w:name="Light Shading Accent 5"/>
-    <w:lsdException w:unhideWhenUsed="0" w:uiPriority="61" w:semiHidden="0" w:name="Light List Accent 5"/>
-    <w:lsdException w:unhideWhenUsed="0" w:uiPriority="62" w:semiHidden="0" w:name="Light Grid Accent 5"/>
-    <w:lsdException w:unhideWhenUsed="0" w:uiPriority="63" w:semiHidden="0" w:name="Medium Shading 1 Accent 5"/>
-    <w:lsdException w:unhideWhenUsed="0" w:uiPriority="64" w:semiHidden="0" w:name="Medium Shading 2 Accent 5"/>
-    <w:lsdException w:unhideWhenUsed="0" w:uiPriority="65" w:semiHidden="0" w:name="Medium List 1 Accent 5"/>
-    <w:lsdException w:unhideWhenUsed="0" w:uiPriority="66" w:semiHidden="0" w:name="Medium List 2 Accent 5"/>
-    <w:lsdException w:unhideWhenUsed="0" w:uiPriority="67" w:semiHidden="0" w:name="Medium Grid 1 Accent 5"/>
-    <w:lsdException w:unhideWhenUsed="0" w:uiPriority="68" w:semiHidden="0" w:name="Medium Grid 2 Accent 5"/>
-    <w:lsdException w:unhideWhenUsed="0" w:uiPriority="69" w:semiHidden="0" w:name="Medium Grid 3 Accent 5"/>
-    <w:lsdException w:unhideWhenUsed="0" w:uiPriority="70" w:semiHidden="0" w:name="Dark List Accent 5"/>
-    <w:lsdException w:unhideWhenUsed="0" w:uiPriority="71" w:semiHidden="0" w:name="Colorful Shading Accent 5"/>
-    <w:lsdException w:unhideWhenUsed="0" w:uiPriority="72" w:semiHidden="0" w:name="Colorful List Accent 5"/>
-    <w:lsdException w:unhideWhenUsed="0" w:uiPriority="73" w:semiHidden="0" w:name="Colorful Grid Accent 5"/>
-    <w:lsdException w:unhideWhenUsed="0" w:uiPriority="60" w:semiHidden="0" w:name="Light Shading Accent 6"/>
-    <w:lsdException w:unhideWhenUsed="0" w:uiPriority="61" w:semiHidden="0" w:name="Light List Accent 6"/>
-    <w:lsdException w:unhideWhenUsed="0" w:uiPriority="62" w:semiHidden="0" w:name="Light Grid Accent 6"/>
-    <w:lsdException w:unhideWhenUsed="0" w:uiPriority="63" w:semiHidden="0" w:name="Medium Shading 1 Accent 6"/>
-    <w:lsdException w:unhideWhenUsed="0" w:uiPriority="64" w:semiHidden="0" w:name="Medium Shading 2 Accent 6"/>
-    <w:lsdException w:unhideWhenUsed="0" w:uiPriority="65" w:semiHidden="0" w:name="Medium List 1 Accent 6"/>
-    <w:lsdException w:unhideWhenUsed="0" w:uiPriority="66" w:semiHidden="0" w:name="Medium List 2 Accent 6"/>
-    <w:lsdException w:unhideWhenUsed="0" w:uiPriority="67" w:semiHidden="0" w:name="Medium Grid 1 Accent 6"/>
-    <w:lsdException w:unhideWhenUsed="0" w:uiPriority="68" w:semiHidden="0" w:name="Medium Grid 2 Accent 6"/>
-    <w:lsdException w:unhideWhenUsed="0" w:uiPriority="69" w:semiHidden="0" w:name="Medium Grid 3 Accent 6"/>
-    <w:lsdException w:unhideWhenUsed="0" w:uiPriority="70" w:semiHidden="0" w:name="Dark List Accent 6"/>
-    <w:lsdException w:unhideWhenUsed="0" w:uiPriority="71" w:semiHidden="0" w:name="Colorful Shading Accent 6"/>
-    <w:lsdException w:unhideWhenUsed="0" w:uiPriority="72" w:semiHidden="0" w:name="Colorful List Accent 6"/>
-    <w:lsdException w:unhideWhenUsed="0" w:uiPriority="73" w:semiHidden="0" w:name="Colorful Grid Accent 6"/>
+  <w:latentStyles w:defLockedState="0" w:defUIPriority="99" w:defSemiHidden="0" w:defUnhideWhenUsed="0" w:defQFormat="0" w:count="376">
+    <w:lsdException w:name="Normal" w:uiPriority="0" w:qFormat="1"/>
+    <w:lsdException w:name="heading 1" w:uiPriority="9" w:qFormat="1"/>
+    <w:lsdException w:name="heading 2" w:semiHidden="1" w:uiPriority="9" w:unhideWhenUsed="1" w:qFormat="1"/>
+    <w:lsdException w:name="heading 3" w:semiHidden="1" w:uiPriority="9" w:unhideWhenUsed="1" w:qFormat="1"/>
+    <w:lsdException w:name="heading 4" w:semiHidden="1" w:uiPriority="9" w:unhideWhenUsed="1" w:qFormat="1"/>
+    <w:lsdException w:name="heading 5" w:semiHidden="1" w:uiPriority="9" w:unhideWhenUsed="1" w:qFormat="1"/>
+    <w:lsdException w:name="heading 6" w:semiHidden="1" w:uiPriority="9" w:unhideWhenUsed="1" w:qFormat="1"/>
+    <w:lsdException w:name="heading 7" w:semiHidden="1" w:uiPriority="9" w:unhideWhenUsed="1" w:qFormat="1"/>
+    <w:lsdException w:name="heading 8" w:semiHidden="1" w:uiPriority="9" w:unhideWhenUsed="1" w:qFormat="1"/>
+    <w:lsdException w:name="heading 9" w:semiHidden="1" w:uiPriority="9" w:unhideWhenUsed="1" w:qFormat="1"/>
+    <w:lsdException w:name="index 1" w:semiHidden="1" w:unhideWhenUsed="1"/>
+    <w:lsdException w:name="index 2" w:semiHidden="1" w:unhideWhenUsed="1"/>
+    <w:lsdException w:name="index 3" w:semiHidden="1" w:unhideWhenUsed="1"/>
+    <w:lsdException w:name="index 4" w:semiHidden="1" w:unhideWhenUsed="1"/>
+    <w:lsdException w:name="index 5" w:semiHidden="1" w:unhideWhenUsed="1"/>
+    <w:lsdException w:name="index 6" w:semiHidden="1" w:unhideWhenUsed="1"/>
+    <w:lsdException w:name="index 7" w:semiHidden="1" w:unhideWhenUsed="1"/>
+    <w:lsdException w:name="index 8" w:semiHidden="1" w:unhideWhenUsed="1"/>
+    <w:lsdException w:name="index 9" w:semiHidden="1" w:unhideWhenUsed="1"/>
+    <w:lsdException w:name="toc 1" w:semiHidden="1" w:uiPriority="39" w:unhideWhenUsed="1"/>
+    <w:lsdException w:name="toc 2" w:semiHidden="1" w:uiPriority="39" w:unhideWhenUsed="1"/>
+    <w:lsdException w:name="toc 3" w:semiHidden="1" w:uiPriority="39" w:unhideWhenUsed="1"/>
+    <w:lsdException w:name="toc 4" w:semiHidden="1" w:uiPriority="39" w:unhideWhenUsed="1"/>
+    <w:lsdException w:name="toc 5" w:semiHidden="1" w:uiPriority="39" w:unhideWhenUsed="1"/>
+    <w:lsdException w:name="toc 6" w:semiHidden="1" w:uiPriority="39" w:unhideWhenUsed="1"/>
+    <w:lsdException w:name="toc 7" w:semiHidden="1" w:uiPriority="39" w:unhideWhenUsed="1"/>
+    <w:lsdException w:name="toc 8" w:semiHidden="1" w:uiPriority="39" w:unhideWhenUsed="1"/>
+    <w:lsdException w:name="toc 9" w:semiHidden="1" w:uiPriority="39" w:unhideWhenUsed="1"/>
+    <w:lsdException w:name="Normal Indent" w:semiHidden="1" w:unhideWhenUsed="1"/>
+    <w:lsdException w:name="footnote text" w:semiHidden="1" w:unhideWhenUsed="1"/>
+    <w:lsdException w:name="annotation text" w:semiHidden="1" w:unhideWhenUsed="1"/>
+    <w:lsdException w:name="header" w:semiHidden="1" w:unhideWhenUsed="1"/>
+    <w:lsdException w:name="footer" w:semiHidden="1" w:unhideWhenUsed="1"/>
+    <w:lsdException w:name="index heading" w:semiHidden="1" w:unhideWhenUsed="1"/>
+    <w:lsdException w:name="caption" w:semiHidden="1" w:uiPriority="35" w:unhideWhenUsed="1" w:qFormat="1"/>
+    <w:lsdException w:name="table of figures" w:semiHidden="1" w:unhideWhenUsed="1"/>
+    <w:lsdException w:name="envelope address" w:semiHidden="1" w:unhideWhenUsed="1"/>
+    <w:lsdException w:name="envelope return" w:semiHidden="1" w:unhideWhenUsed="1"/>
+    <w:lsdException w:name="footnote reference" w:semiHidden="1" w:unhideWhenUsed="1"/>
+    <w:lsdException w:name="annotation reference" w:semiHidden="1" w:unhideWhenUsed="1"/>
+    <w:lsdException w:name="line number" w:semiHidden="1" w:unhideWhenUsed="1"/>
+    <w:lsdException w:name="page number" w:semiHidden="1" w:unhideWhenUsed="1"/>
+    <w:lsdException w:name="endnote reference" w:semiHidden="1" w:unhideWhenUsed="1"/>
+    <w:lsdException w:name="endnote text" w:semiHidden="1" w:unhideWhenUsed="1"/>
+    <w:lsdException w:name="table of authorities" w:semiHidden="1" w:unhideWhenUsed="1"/>
+    <w:lsdException w:name="macro" w:semiHidden="1" w:unhideWhenUsed="1"/>
+    <w:lsdException w:name="toa heading" w:semiHidden="1" w:unhideWhenUsed="1"/>
+    <w:lsdException w:name="List" w:semiHidden="1" w:unhideWhenUsed="1"/>
+    <w:lsdException w:name="List Bullet" w:semiHidden="1" w:unhideWhenUsed="1"/>
+    <w:lsdException w:name="List Number" w:semiHidden="1" w:unhideWhenUsed="1"/>
+    <w:lsdException w:name="List 2" w:semiHidden="1" w:unhideWhenUsed="1"/>
+    <w:lsdException w:name="List 3" w:semiHidden="1" w:unhideWhenUsed="1"/>
+    <w:lsdException w:name="List 4" w:semiHidden="1" w:unhideWhenUsed="1"/>
+    <w:lsdException w:name="List 5" w:semiHidden="1" w:unhideWhenUsed="1"/>
+    <w:lsdException w:name="List Bullet 2" w:semiHidden="1" w:unhideWhenUsed="1"/>
+    <w:lsdException w:name="List Bullet 3" w:semiHidden="1" w:unhideWhenUsed="1"/>
+    <w:lsdException w:name="List Bullet 4" w:semiHidden="1" w:unhideWhenUsed="1"/>
+    <w:lsdException w:name="List Bullet 5" w:semiHidden="1" w:unhideWhenUsed="1"/>
+    <w:lsdException w:name="List Number 2" w:semiHidden="1" w:unhideWhenUsed="1"/>
+    <w:lsdException w:name="List Number 3" w:semiHidden="1" w:unhideWhenUsed="1"/>
+    <w:lsdException w:name="List Number 4" w:semiHidden="1" w:unhideWhenUsed="1"/>
+    <w:lsdException w:name="List Number 5" w:semiHidden="1" w:unhideWhenUsed="1"/>
+    <w:lsdException w:name="Title" w:uiPriority="10" w:qFormat="1"/>
+    <w:lsdException w:name="Closing" w:semiHidden="1" w:unhideWhenUsed="1"/>
+    <w:lsdException w:name="Signature" w:semiHidden="1" w:unhideWhenUsed="1"/>
+    <w:lsdException w:name="Default Paragraph Font" w:semiHidden="1" w:uiPriority="1" w:unhideWhenUsed="1" w:qFormat="1"/>
+    <w:lsdException w:name="Body Text" w:semiHidden="1" w:unhideWhenUsed="1"/>
+    <w:lsdException w:name="Body Text Indent" w:semiHidden="1" w:unhideWhenUsed="1"/>
+    <w:lsdException w:name="List Continue" w:semiHidden="1" w:unhideWhenUsed="1"/>
+    <w:lsdException w:name="List Continue 2" w:semiHidden="1" w:unhideWhenUsed="1"/>
+    <w:lsdException w:name="List Continue 3" w:semiHidden="1" w:unhideWhenUsed="1"/>
+    <w:lsdException w:name="List Continue 4" w:semiHidden="1" w:unhideWhenUsed="1"/>
+    <w:lsdException w:name="List Continue 5" w:semiHidden="1" w:unhideWhenUsed="1"/>
+    <w:lsdException w:name="Message Header" w:semiHidden="1" w:unhideWhenUsed="1"/>
+    <w:lsdException w:name="Subtitle" w:uiPriority="11" w:qFormat="1"/>
+    <w:lsdException w:name="Salutation" w:semiHidden="1" w:unhideWhenUsed="1"/>
+    <w:lsdException w:name="Date" w:semiHidden="1" w:unhideWhenUsed="1"/>
+    <w:lsdException w:name="Body Text First Indent" w:semiHidden="1" w:unhideWhenUsed="1"/>
+    <w:lsdException w:name="Body Text First Indent 2" w:semiHidden="1" w:unhideWhenUsed="1"/>
+    <w:lsdException w:name="Note Heading" w:semiHidden="1" w:unhideWhenUsed="1"/>
+    <w:lsdException w:name="Body Text 2" w:semiHidden="1" w:unhideWhenUsed="1"/>
+    <w:lsdException w:name="Body Text 3" w:semiHidden="1" w:unhideWhenUsed="1"/>
+    <w:lsdException w:name="Body Text Indent 2" w:semiHidden="1" w:unhideWhenUsed="1"/>
+    <w:lsdException w:name="Body Text Indent 3" w:semiHidden="1" w:unhideWhenUsed="1"/>
+    <w:lsdException w:name="Block Text" w:semiHidden="1" w:unhideWhenUsed="1"/>
+    <w:lsdException w:name="Hyperlink" w:unhideWhenUsed="1" w:qFormat="1"/>
+    <w:lsdException w:name="FollowedHyperlink" w:semiHidden="1" w:unhideWhenUsed="1"/>
+    <w:lsdException w:name="Strong" w:uiPriority="22" w:qFormat="1"/>
+    <w:lsdException w:name="Emphasis" w:uiPriority="20" w:qFormat="1"/>
+    <w:lsdException w:name="Document Map" w:semiHidden="1" w:unhideWhenUsed="1"/>
+    <w:lsdException w:name="Plain Text" w:semiHidden="1" w:unhideWhenUsed="1"/>
+    <w:lsdException w:name="E-mail Signature" w:semiHidden="1" w:unhideWhenUsed="1"/>
+    <w:lsdException w:name="HTML Top of Form" w:semiHidden="1" w:unhideWhenUsed="1"/>
+    <w:lsdException w:name="HTML Bottom of Form" w:semiHidden="1" w:unhideWhenUsed="1"/>
+    <w:lsdException w:name="Normal (Web)" w:semiHidden="1" w:unhideWhenUsed="1"/>
+    <w:lsdException w:name="HTML Acronym" w:semiHidden="1" w:unhideWhenUsed="1"/>
+    <w:lsdException w:name="HTML Address" w:semiHidden="1" w:unhideWhenUsed="1"/>
+    <w:lsdException w:name="HTML Cite" w:semiHidden="1" w:unhideWhenUsed="1"/>
+    <w:lsdException w:name="HTML Code" w:semiHidden="1" w:unhideWhenUsed="1"/>
+    <w:lsdException w:name="HTML Definition" w:semiHidden="1" w:unhideWhenUsed="1"/>
+    <w:lsdException w:name="HTML Keyboard" w:semiHidden="1" w:unhideWhenUsed="1"/>
+    <w:lsdException w:name="HTML Preformatted" w:semiHidden="1" w:unhideWhenUsed="1"/>
+    <w:lsdException w:name="HTML Sample" w:semiHidden="1" w:unhideWhenUsed="1"/>
+    <w:lsdException w:name="HTML Typewriter" w:semiHidden="1" w:unhideWhenUsed="1"/>
+    <w:lsdException w:name="HTML Variable" w:semiHidden="1" w:unhideWhenUsed="1"/>
+    <w:lsdException w:name="Normal Table" w:semiHidden="1" w:unhideWhenUsed="1"/>
+    <w:lsdException w:name="annotation subject" w:semiHidden="1" w:unhideWhenUsed="1"/>
+    <w:lsdException w:name="No List" w:semiHidden="1" w:unhideWhenUsed="1"/>
+    <w:lsdException w:name="Outline List 1" w:semiHidden="1" w:unhideWhenUsed="1"/>
+    <w:lsdException w:name="Outline List 2" w:semiHidden="1" w:unhideWhenUsed="1"/>
+    <w:lsdException w:name="Outline List 3" w:semiHidden="1" w:unhideWhenUsed="1"/>
+    <w:lsdException w:name="Table Simple 1" w:semiHidden="1" w:unhideWhenUsed="1"/>
+    <w:lsdException w:name="Table Simple 2" w:semiHidden="1" w:unhideWhenUsed="1"/>
+    <w:lsdException w:name="Table Simple 3" w:semiHidden="1" w:unhideWhenUsed="1"/>
+    <w:lsdException w:name="Table Classic 1" w:semiHidden="1" w:unhideWhenUsed="1"/>
+    <w:lsdException w:name="Table Classic 2" w:semiHidden="1" w:unhideWhenUsed="1"/>
+    <w:lsdException w:name="Table Classic 3" w:semiHidden="1" w:unhideWhenUsed="1"/>
+    <w:lsdException w:name="Table Classic 4" w:semiHidden="1" w:unhideWhenUsed="1"/>
+    <w:lsdException w:name="Table Colorful 1" w:semiHidden="1" w:unhideWhenUsed="1"/>
+    <w:lsdException w:name="Table Colorful 2" w:semiHidden="1" w:unhideWhenUsed="1"/>
+    <w:lsdException w:name="Table Colorful 3" w:semiHidden="1" w:unhideWhenUsed="1"/>
+    <w:lsdException w:name="Table Columns 1" w:semiHidden="1" w:unhideWhenUsed="1"/>
+    <w:lsdException w:name="Table Columns 2" w:semiHidden="1" w:unhideWhenUsed="1"/>
+    <w:lsdException w:name="Table Columns 3" w:semiHidden="1" w:unhideWhenUsed="1"/>
+    <w:lsdException w:name="Table Columns 4" w:semiHidden="1" w:unhideWhenUsed="1"/>
+    <w:lsdException w:name="Table Columns 5" w:semiHidden="1" w:unhideWhenUsed="1"/>
+    <w:lsdException w:name="Table Grid 1" w:semiHidden="1" w:unhideWhenUsed="1"/>
+    <w:lsdException w:name="Table Grid 2" w:semiHidden="1" w:unhideWhenUsed="1"/>
+    <w:lsdException w:name="Table Grid 3" w:semiHidden="1" w:unhideWhenUsed="1"/>
+    <w:lsdException w:name="Table Grid 4" w:semiHidden="1" w:unhideWhenUsed="1"/>
+    <w:lsdException w:name="Table Grid 5" w:semiHidden="1" w:unhideWhenUsed="1"/>
+    <w:lsdException w:name="Table Grid 6" w:semiHidden="1" w:unhideWhenUsed="1"/>
+    <w:lsdException w:name="Table Grid 7" w:semiHidden="1" w:unhideWhenUsed="1"/>
+    <w:lsdException w:name="Table Grid 8" w:semiHidden="1" w:unhideWhenUsed="1"/>
+    <w:lsdException w:name="Table List 1" w:semiHidden="1" w:unhideWhenUsed="1"/>
+    <w:lsdException w:name="Table List 2" w:semiHidden="1" w:unhideWhenUsed="1"/>
+    <w:lsdException w:name="Table List 3" w:semiHidden="1" w:unhideWhenUsed="1"/>
+    <w:lsdException w:name="Table List 4" w:semiHidden="1" w:unhideWhenUsed="1"/>
+    <w:lsdException w:name="Table List 5" w:semiHidden="1" w:unhideWhenUsed="1"/>
+    <w:lsdException w:name="Table List 6" w:semiHidden="1" w:unhideWhenUsed="1"/>
+    <w:lsdException w:name="Table List 7" w:semiHidden="1" w:unhideWhenUsed="1"/>
+    <w:lsdException w:name="Table List 8" w:semiHidden="1" w:unhideWhenUsed="1"/>
+    <w:lsdException w:name="Table 3D effects 1" w:semiHidden="1" w:unhideWhenUsed="1"/>
+    <w:lsdException w:name="Table 3D effects 2" w:semiHidden="1" w:unhideWhenUsed="1"/>
+    <w:lsdException w:name="Table 3D effects 3" w:semiHidden="1" w:unhideWhenUsed="1"/>
+    <w:lsdException w:name="Table Contemporary" w:semiHidden="1" w:unhideWhenUsed="1"/>
+    <w:lsdException w:name="Table Elegant" w:semiHidden="1" w:unhideWhenUsed="1"/>
+    <w:lsdException w:name="Table Professional" w:semiHidden="1" w:unhideWhenUsed="1"/>
+    <w:lsdException w:name="Table Subtle 1" w:semiHidden="1" w:unhideWhenUsed="1"/>
+    <w:lsdException w:name="Table Subtle 2" w:semiHidden="1" w:unhideWhenUsed="1"/>
+    <w:lsdException w:name="Table Web 1" w:semiHidden="1" w:unhideWhenUsed="1"/>
+    <w:lsdException w:name="Table Web 2" w:semiHidden="1" w:unhideWhenUsed="1"/>
+    <w:lsdException w:name="Table Web 3" w:semiHidden="1" w:unhideWhenUsed="1"/>
+    <w:lsdException w:name="Balloon Text" w:semiHidden="1" w:unhideWhenUsed="1"/>
+    <w:lsdException w:name="Table Grid" w:uiPriority="39"/>
+    <w:lsdException w:name="Table Theme" w:semiHidden="1" w:unhideWhenUsed="1"/>
+    <w:lsdException w:name="Placeholder Text" w:semiHidden="1" w:unhideWhenUsed="1"/>
+    <w:lsdException w:name="No Spacing" w:semiHidden="1" w:unhideWhenUsed="1"/>
+    <w:lsdException w:name="Light Shading" w:uiPriority="60"/>
+    <w:lsdException w:name="Light List" w:uiPriority="61"/>
+    <w:lsdException w:name="Light Grid" w:uiPriority="62"/>
+    <w:lsdException w:name="Medium Shading 1" w:uiPriority="63"/>
+    <w:lsdException w:name="Medium Shading 2" w:uiPriority="64"/>
+    <w:lsdException w:name="Medium List 1" w:uiPriority="65"/>
+    <w:lsdException w:name="Medium List 2" w:uiPriority="66"/>
+    <w:lsdException w:name="Medium Grid 1" w:uiPriority="67"/>
+    <w:lsdException w:name="Medium Grid 2" w:uiPriority="68"/>
+    <w:lsdException w:name="Medium Grid 3" w:uiPriority="69"/>
+    <w:lsdException w:name="Dark List" w:uiPriority="70"/>
+    <w:lsdException w:name="Colorful Shading" w:uiPriority="71"/>
+    <w:lsdException w:name="Colorful List" w:uiPriority="72"/>
+    <w:lsdException w:name="Colorful Grid" w:uiPriority="73"/>
+    <w:lsdException w:name="Light Shading Accent 1" w:uiPriority="60"/>
+    <w:lsdException w:name="Light List Accent 1" w:uiPriority="61"/>
+    <w:lsdException w:name="Light Grid Accent 1" w:uiPriority="62"/>
+    <w:lsdException w:name="Medium Shading 1 Accent 1" w:uiPriority="63"/>
+    <w:lsdException w:name="Medium Shading 2 Accent 1" w:uiPriority="64"/>
+    <w:lsdException w:name="Medium List 1 Accent 1" w:uiPriority="65"/>
+    <w:lsdException w:name="Revision" w:semiHidden="1" w:unhideWhenUsed="1"/>
+    <w:lsdException w:name="List Paragraph" w:uiPriority="34" w:qFormat="1"/>
+    <w:lsdException w:name="Quote" w:semiHidden="1" w:unhideWhenUsed="1"/>
+    <w:lsdException w:name="Intense Quote" w:semiHidden="1" w:unhideWhenUsed="1"/>
+    <w:lsdException w:name="Medium List 2 Accent 1" w:uiPriority="66"/>
+    <w:lsdException w:name="Medium Grid 1 Accent 1" w:uiPriority="67"/>
+    <w:lsdException w:name="Medium Grid 2 Accent 1" w:uiPriority="68"/>
+    <w:lsdException w:name="Medium Grid 3 Accent 1" w:uiPriority="69"/>
+    <w:lsdException w:name="Dark List Accent 1" w:uiPriority="70"/>
+    <w:lsdException w:name="Colorful Shading Accent 1" w:uiPriority="71"/>
+    <w:lsdException w:name="Colorful List Accent 1" w:uiPriority="72"/>
+    <w:lsdException w:name="Colorful Grid Accent 1" w:uiPriority="73"/>
+    <w:lsdException w:name="Light Shading Accent 2" w:uiPriority="60"/>
+    <w:lsdException w:name="Light List Accent 2" w:uiPriority="61"/>
+    <w:lsdException w:name="Light Grid Accent 2" w:uiPriority="62"/>
+    <w:lsdException w:name="Medium Shading 1 Accent 2" w:uiPriority="63"/>
+    <w:lsdException w:name="Medium Shading 2 Accent 2" w:uiPriority="64"/>
+    <w:lsdException w:name="Medium List 1 Accent 2" w:uiPriority="65"/>
+    <w:lsdException w:name="Medium List 2 Accent 2" w:uiPriority="66"/>
+    <w:lsdException w:name="Medium Grid 1 Accent 2" w:uiPriority="67"/>
+    <w:lsdException w:name="Medium Grid 2 Accent 2" w:uiPriority="68"/>
+    <w:lsdException w:name="Medium Grid 3 Accent 2" w:uiPriority="69"/>
+    <w:lsdException w:name="Dark List Accent 2" w:uiPriority="70"/>
+    <w:lsdException w:name="Colorful Shading Accent 2" w:uiPriority="71"/>
+    <w:lsdException w:name="Colorful List Accent 2" w:uiPriority="72"/>
+    <w:lsdException w:name="Colorful Grid Accent 2" w:uiPriority="73"/>
+    <w:lsdException w:name="Light Shading Accent 3" w:uiPriority="60"/>
+    <w:lsdException w:name="Light List Accent 3" w:uiPriority="61"/>
+    <w:lsdException w:name="Light Grid Accent 3" w:uiPriority="62"/>
+    <w:lsdException w:name="Medium Shading 1 Accent 3" w:uiPriority="63"/>
+    <w:lsdException w:name="Medium Shading 2 Accent 3" w:uiPriority="64"/>
+    <w:lsdException w:name="Medium List 1 Accent 3" w:uiPriority="65"/>
+    <w:lsdException w:name="Medium List 2 Accent 3" w:uiPriority="66"/>
+    <w:lsdException w:name="Medium Grid 1 Accent 3" w:uiPriority="67"/>
+    <w:lsdException w:name="Medium Grid 2 Accent 3" w:uiPriority="68"/>
+    <w:lsdException w:name="Medium Grid 3 Accent 3" w:uiPriority="69"/>
+    <w:lsdException w:name="Dark List Accent 3" w:uiPriority="70"/>
+    <w:lsdException w:name="Colorful Shading Accent 3" w:uiPriority="71"/>
+    <w:lsdException w:name="Colorful List Accent 3" w:uiPriority="72"/>
+    <w:lsdException w:name="Colorful Grid Accent 3" w:uiPriority="73"/>
+    <w:lsdException w:name="Light Shading Accent 4" w:uiPriority="60"/>
+    <w:lsdException w:name="Light List Accent 4" w:uiPriority="61"/>
+    <w:lsdException w:name="Light Grid Accent 4" w:uiPriority="62"/>
+    <w:lsdException w:name="Medium Shading 1 Accent 4" w:uiPriority="63"/>
+    <w:lsdException w:name="Medium Shading 2 Accent 4" w:uiPriority="64"/>
+    <w:lsdException w:name="Medium List 1 Accent 4" w:uiPriority="65"/>
+    <w:lsdException w:name="Medium List 2 Accent 4" w:uiPriority="66"/>
+    <w:lsdException w:name="Medium Grid 1 Accent 4" w:uiPriority="67"/>
+    <w:lsdException w:name="Medium Grid 2 Accent 4" w:uiPriority="68"/>
+    <w:lsdException w:name="Medium Grid 3 Accent 4" w:uiPriority="69"/>
+    <w:lsdException w:name="Dark List Accent 4" w:uiPriority="70"/>
+    <w:lsdException w:name="Colorful Shading Accent 4" w:uiPriority="71"/>
+    <w:lsdException w:name="Colorful List Accent 4" w:uiPriority="72"/>
+    <w:lsdException w:name="Colorful Grid Accent 4" w:uiPriority="73"/>
+    <w:lsdException w:name="Light Shading Accent 5" w:uiPriority="60"/>
+    <w:lsdException w:name="Light List Accent 5" w:uiPriority="61"/>
+    <w:lsdException w:name="Light Grid Accent 5" w:uiPriority="62"/>
+    <w:lsdException w:name="Medium Shading 1 Accent 5" w:uiPriority="63"/>
+    <w:lsdException w:name="Medium Shading 2 Accent 5" w:uiPriority="64"/>
+    <w:lsdException w:name="Medium List 1 Accent 5" w:uiPriority="65"/>
+    <w:lsdException w:name="Medium List 2 Accent 5" w:uiPriority="66"/>
+    <w:lsdException w:name="Medium Grid 1 Accent 5" w:uiPriority="67"/>
+    <w:lsdException w:name="Medium Grid 2 Accent 5" w:uiPriority="68"/>
+    <w:lsdException w:name="Medium Grid 3 Accent 5" w:uiPriority="69"/>
+    <w:lsdException w:name="Dark List Accent 5" w:uiPriority="70"/>
+    <w:lsdException w:name="Colorful Shading Accent 5" w:uiPriority="71"/>
+    <w:lsdException w:name="Colorful List Accent 5" w:uiPriority="72"/>
+    <w:lsdException w:name="Colorful Grid Accent 5" w:uiPriority="73"/>
+    <w:lsdException w:name="Light Shading Accent 6" w:uiPriority="60"/>
+    <w:lsdException w:name="Light List Accent 6" w:uiPriority="61"/>
+    <w:lsdException w:name="Light Grid Accent 6" w:uiPriority="62"/>
+    <w:lsdException w:name="Medium Shading 1 Accent 6" w:uiPriority="63"/>
+    <w:lsdException w:name="Medium Shading 2 Accent 6" w:uiPriority="64"/>
+    <w:lsdException w:name="Medium List 1 Accent 6" w:uiPriority="65"/>
+    <w:lsdException w:name="Medium List 2 Accent 6" w:uiPriority="66"/>
+    <w:lsdException w:name="Medium Grid 1 Accent 6" w:uiPriority="67"/>
+    <w:lsdException w:name="Medium Grid 2 Accent 6" w:uiPriority="68"/>
+    <w:lsdException w:name="Medium Grid 3 Accent 6" w:uiPriority="69"/>
+    <w:lsdException w:name="Dark List Accent 6" w:uiPriority="70"/>
+    <w:lsdException w:name="Colorful Shading Accent 6" w:uiPriority="71"/>
+    <w:lsdException w:name="Colorful List Accent 6" w:uiPriority="72"/>
+    <w:lsdException w:name="Colorful Grid Accent 6" w:uiPriority="73"/>
+    <w:lsdException w:name="Subtle Emphasis" w:uiPriority="19" w:qFormat="1"/>
+    <w:lsdException w:name="Intense Emphasis" w:uiPriority="21" w:qFormat="1"/>
+    <w:lsdException w:name="Subtle Reference" w:uiPriority="31" w:qFormat="1"/>
+    <w:lsdException w:name="Intense Reference" w:uiPriority="32" w:qFormat="1"/>
+    <w:lsdException w:name="Book Title" w:uiPriority="33" w:qFormat="1"/>
+    <w:lsdException w:name="Bibliography" w:semiHidden="1" w:uiPriority="37" w:unhideWhenUsed="1"/>
+    <w:lsdException w:name="TOC Heading" w:semiHidden="1" w:uiPriority="39" w:unhideWhenUsed="1" w:qFormat="1"/>
+    <w:lsdException w:name="Plain Table 1" w:uiPriority="41"/>
+    <w:lsdException w:name="Plain Table 2" w:uiPriority="42"/>
+    <w:lsdException w:name="Plain Table 3" w:uiPriority="43"/>
+    <w:lsdException w:name="Plain Table 4" w:uiPriority="44"/>
+    <w:lsdException w:name="Plain Table 5" w:uiPriority="45"/>
+    <w:lsdException w:name="Grid Table Light" w:uiPriority="40"/>
+    <w:lsdException w:name="Grid Table 1 Light" w:uiPriority="46"/>
+    <w:lsdException w:name="Grid Table 2" w:uiPriority="47"/>
+    <w:lsdException w:name="Grid Table 3" w:uiPriority="48"/>
+    <w:lsdException w:name="Grid Table 4" w:uiPriority="49"/>
+    <w:lsdException w:name="Grid Table 5 Dark" w:uiPriority="50"/>
+    <w:lsdException w:name="Grid Table 6 Colorful" w:uiPriority="51"/>
+    <w:lsdException w:name="Grid Table 7 Colorful" w:uiPriority="52"/>
+    <w:lsdException w:name="Grid Table 1 Light Accent 1" w:uiPriority="46"/>
+    <w:lsdException w:name="Grid Table 2 Accent 1" w:uiPriority="47"/>
+    <w:lsdException w:name="Grid Table 3 Accent 1" w:uiPriority="48"/>
+    <w:lsdException w:name="Grid Table 4 Accent 1" w:uiPriority="49"/>
+    <w:lsdException w:name="Grid Table 5 Dark Accent 1" w:uiPriority="50"/>
+    <w:lsdException w:name="Grid Table 6 Colorful Accent 1" w:uiPriority="51"/>
+    <w:lsdException w:name="Grid Table 7 Colorful Accent 1" w:uiPriority="52"/>
+    <w:lsdException w:name="Grid Table 1 Light Accent 2" w:uiPriority="46"/>
+    <w:lsdException w:name="Grid Table 2 Accent 2" w:uiPriority="47"/>
+    <w:lsdException w:name="Grid Table 3 Accent 2" w:uiPriority="48"/>
+    <w:lsdException w:name="Grid Table 4 Accent 2" w:uiPriority="49"/>
+    <w:lsdException w:name="Grid Table 5 Dark Accent 2" w:uiPriority="50"/>
+    <w:lsdException w:name="Grid Table 6 Colorful Accent 2" w:uiPriority="51"/>
+    <w:lsdException w:name="Grid Table 7 Colorful Accent 2" w:uiPriority="52"/>
+    <w:lsdException w:name="Grid Table 1 Light Accent 3" w:uiPriority="46"/>
+    <w:lsdException w:name="Grid Table 2 Accent 3" w:uiPriority="47"/>
+    <w:lsdException w:name="Grid Table 3 Accent 3" w:uiPriority="48"/>
+    <w:lsdException w:name="Grid Table 4 Accent 3" w:uiPriority="49"/>
+    <w:lsdException w:name="Grid Table 5 Dark Accent 3" w:uiPriority="50"/>
+    <w:lsdException w:name="Grid Table 6 Colorful Accent 3" w:uiPriority="51"/>
+    <w:lsdException w:name="Grid Table 7 Colorful Accent 3" w:uiPriority="52"/>
+    <w:lsdException w:name="Grid Table 1 Light Accent 4" w:uiPriority="46"/>
+    <w:lsdException w:name="Grid Table 2 Accent 4" w:uiPriority="47"/>
+    <w:lsdException w:name="Grid Table 3 Accent 4" w:uiPriority="48"/>
+    <w:lsdException w:name="Grid Table 4 Accent 4" w:uiPriority="49"/>
+    <w:lsdException w:name="Grid Table 5 Dark Accent 4" w:uiPriority="50"/>
+    <w:lsdException w:name="Grid Table 6 Colorful Accent 4" w:uiPriority="51"/>
+    <w:lsdException w:name="Grid Table 7 Colorful Accent 4" w:uiPriority="52"/>
+    <w:lsdException w:name="Grid Table 1 Light Accent 5" w:uiPriority="46"/>
+    <w:lsdException w:name="Grid Table 2 Accent 5" w:uiPriority="47"/>
+    <w:lsdException w:name="Grid Table 3 Accent 5" w:uiPriority="48"/>
+    <w:lsdException w:name="Grid Table 4 Accent 5" w:uiPriority="49"/>
+    <w:lsdException w:name="Grid Table 5 Dark Accent 5" w:uiPriority="50"/>
+    <w:lsdException w:name="Grid Table 6 Colorful Accent 5" w:uiPriority="51"/>
+    <w:lsdException w:name="Grid Table 7 Colorful Accent 5" w:uiPriority="52"/>
+    <w:lsdException w:name="Grid Table 1 Light Accent 6" w:uiPriority="46"/>
+    <w:lsdException w:name="Grid Table 2 Accent 6" w:uiPriority="47"/>
+    <w:lsdException w:name="Grid Table 3 Accent 6" w:uiPriority="48"/>
+    <w:lsdException w:name="Grid Table 4 Accent 6" w:uiPriority="49"/>
+    <w:lsdException w:name="Grid Table 5 Dark Accent 6" w:uiPriority="50"/>
+    <w:lsdException w:name="Grid Table 6 Colorful Accent 6" w:uiPriority="51"/>
+    <w:lsdException w:name="Grid Table 7 Colorful Accent 6" w:uiPriority="52"/>
+    <w:lsdException w:name="List Table 1 Light" w:uiPriority="46"/>
+    <w:lsdException w:name="List Table 2" w:uiPriority="47"/>
+    <w:lsdException w:name="List Table 3" w:uiPriority="48"/>
+    <w:lsdException w:name="List Table 4" w:uiPriority="49"/>
+    <w:lsdException w:name="List Table 5 Dark" w:uiPriority="50"/>
+    <w:lsdException w:name="List Table 6 Colorful" w:uiPriority="51"/>
+    <w:lsdException w:name="List Table 7 Colorful" w:uiPriority="52"/>
+    <w:lsdException w:name="List Table 1 Light Accent 1" w:uiPriority="46"/>
+    <w:lsdException w:name="List Table 2 Accent 1" w:uiPriority="47"/>
+    <w:lsdException w:name="List Table 3 Accent 1" w:uiPriority="48"/>
+    <w:lsdException w:name="List Table 4 Accent 1" w:uiPriority="49"/>
+    <w:lsdException w:name="List Table 5 Dark Accent 1" w:uiPriority="50"/>
+    <w:lsdException w:name="List Table 6 Colorful Accent 1" w:uiPriority="51"/>
+    <w:lsdException w:name="List Table 7 Colorful Accent 1" w:uiPriority="52"/>
+    <w:lsdException w:name="List Table 1 Light Accent 2" w:uiPriority="46"/>
+    <w:lsdException w:name="List Table 2 Accent 2" w:uiPriority="47"/>
+    <w:lsdException w:name="List Table 3 Accent 2" w:uiPriority="48"/>
+    <w:lsdException w:name="List Table 4 Accent 2" w:uiPriority="49"/>
+    <w:lsdException w:name="List Table 5 Dark Accent 2" w:uiPriority="50"/>
+    <w:lsdException w:name="List Table 6 Colorful Accent 2" w:uiPriority="51"/>
+    <w:lsdException w:name="List Table 7 Colorful Accent 2" w:uiPriority="52"/>
+    <w:lsdException w:name="List Table 1 Light Accent 3" w:uiPriority="46"/>
+    <w:lsdException w:name="List Table 2 Accent 3" w:uiPriority="47"/>
+    <w:lsdException w:name="List Table 3 Accent 3" w:uiPriority="48"/>
+    <w:lsdException w:name="List Table 4 Accent 3" w:uiPriority="49"/>
+    <w:lsdException w:name="List Table 5 Dark Accent 3" w:uiPriority="50"/>
+    <w:lsdException w:name="List Table 6 Colorful Accent 3" w:uiPriority="51"/>
+    <w:lsdException w:name="List Table 7 Colorful Accent 3" w:uiPriority="52"/>
+    <w:lsdException w:name="List Table 1 Light Accent 4" w:uiPriority="46"/>
+    <w:lsdException w:name="List Table 2 Accent 4" w:uiPriority="47"/>
+    <w:lsdException w:name="List Table 3 Accent 4" w:uiPriority="48"/>
+    <w:lsdException w:name="List Table 4 Accent 4" w:uiPriority="49"/>
+    <w:lsdException w:name="List Table 5 Dark Accent 4" w:uiPriority="50"/>
+    <w:lsdException w:name="List Table 6 Colorful Accent 4" w:uiPriority="51"/>
+    <w:lsdException w:name="List Table 7 Colorful Accent 4" w:uiPriority="52"/>
+    <w:lsdException w:name="List Table 1 Light Accent 5" w:uiPriority="46"/>
+    <w:lsdException w:name="List Table 2 Accent 5" w:uiPriority="47"/>
+    <w:lsdException w:name="List Table 3 Accent 5" w:uiPriority="48"/>
+    <w:lsdException w:name="List Table 4 Accent 5" w:uiPriority="49"/>
+    <w:lsdException w:name="List Table 5 Dark Accent 5" w:uiPriority="50"/>
+    <w:lsdException w:name="List Table 6 Colorful Accent 5" w:uiPriority="51"/>
+    <w:lsdException w:name="List Table 7 Colorful Accent 5" w:uiPriority="52"/>
+    <w:lsdException w:name="List Table 1 Light Accent 6" w:uiPriority="46"/>
+    <w:lsdException w:name="List Table 2 Accent 6" w:uiPriority="47"/>
+    <w:lsdException w:name="List Table 3 Accent 6" w:uiPriority="48"/>
+    <w:lsdException w:name="List Table 4 Accent 6" w:uiPriority="49"/>
+    <w:lsdException w:name="List Table 5 Dark Accent 6" w:uiPriority="50"/>
+    <w:lsdException w:name="List Table 6 Colorful Accent 6" w:uiPriority="51"/>
+    <w:lsdException w:name="List Table 7 Colorful Accent 6" w:uiPriority="52"/>
+    <w:lsdException w:name="Mention" w:semiHidden="1" w:unhideWhenUsed="1"/>
+    <w:lsdException w:name="Smart Hyperlink" w:semiHidden="1" w:unhideWhenUsed="1"/>
+    <w:lsdException w:name="Hashtag" w:semiHidden="1" w:unhideWhenUsed="1"/>
+    <w:lsdException w:name="Unresolved Mention" w:semiHidden="1" w:unhideWhenUsed="1"/>
+    <w:lsdException w:name="Smart Link" w:semiHidden="1" w:unhideWhenUsed="1"/>
   </w:latentStyles>
-  <w:style w:type="paragraph" w:default="1" w:styleId="1">
+  <w:style w:type="paragraph" w:default="1" w:styleId="a">
     <w:name w:val="Normal"/>
     <w:qFormat/>
-    <w:uiPriority w:val="0"/>
     <w:pPr>
       <w:widowControl w:val="0"/>
       <w:jc w:val="both"/>
     </w:pPr>
     <w:rPr>
-      <w:rFonts w:asciiTheme="minorHAnsi" w:hAnsiTheme="minorHAnsi" w:eastAsiaTheme="minorEastAsia" w:cstheme="minorBidi"/>
       <w:kern w:val="2"/>
       <w:sz w:val="21"/>
       <w:szCs w:val="22"/>
-      <w:lang w:val="en-US" w:eastAsia="zh-CN" w:bidi="ar-SA"/>
     </w:rPr>
   </w:style>
-  <w:style w:type="character" w:default="1" w:styleId="3">
+  <w:style w:type="character" w:default="1" w:styleId="a0">
     <w:name w:val="Default Paragraph Font"/>
+    <w:uiPriority w:val="1"/>
     <w:semiHidden/>
     <w:unhideWhenUsed/>
-    <w:qFormat/>
-    <w:uiPriority w:val="1"/>
   </w:style>
-  <w:style w:type="table" w:default="1" w:styleId="2">
+  <w:style w:type="table" w:default="1" w:styleId="a1">
     <w:name w:val="Normal Table"/>
+    <w:uiPriority w:val="99"/>
     <w:semiHidden/>
     <w:unhideWhenUsed/>
-    <w:uiPriority w:val="99"/>
     <w:tblPr>
+      <w:tblInd w:w="0" w:type="dxa"/>
       <w:tblCellMar>
         <w:top w:w="0" w:type="dxa"/>
         <w:left w:w="108" w:type="dxa"/>
@@ -929,41 +1097,42 @@
       </w:tblCellMar>
     </w:tblPr>
   </w:style>
-  <w:style w:type="character" w:styleId="4">
+  <w:style w:type="numbering" w:default="1" w:styleId="a2">
+    <w:name w:val="No List"/>
+    <w:uiPriority w:val="99"/>
+    <w:semiHidden/>
+    <w:unhideWhenUsed/>
+  </w:style>
+  <w:style w:type="character" w:styleId="a3">
     <w:name w:val="Hyperlink"/>
-    <w:basedOn w:val="3"/>
+    <w:basedOn w:val="a0"/>
+    <w:uiPriority w:val="99"/>
     <w:unhideWhenUsed/>
     <w:qFormat/>
-    <w:uiPriority w:val="99"/>
     <w:rPr>
       <w:color w:val="0563C1" w:themeColor="hyperlink"/>
       <w:u w:val="single"/>
-      <w14:textFill>
-        <w14:solidFill>
-          <w14:schemeClr w14:val="hlink"/>
-        </w14:solidFill>
-      </w14:textFill>
     </w:rPr>
   </w:style>
-  <w:style w:type="character" w:customStyle="1" w:styleId="5">
-    <w:name w:val="Unresolved Mention"/>
-    <w:basedOn w:val="3"/>
+  <w:style w:type="character" w:customStyle="1" w:styleId="1">
+    <w:name w:val="未处理的提及1"/>
+    <w:basedOn w:val="a0"/>
+    <w:uiPriority w:val="99"/>
     <w:semiHidden/>
     <w:unhideWhenUsed/>
     <w:qFormat/>
-    <w:uiPriority w:val="99"/>
     <w:rPr>
       <w:color w:val="605E5C"/>
       <w:shd w:val="clear" w:color="auto" w:fill="E1DFDD"/>
     </w:rPr>
   </w:style>
-  <w:style w:type="paragraph" w:styleId="6">
+  <w:style w:type="paragraph" w:styleId="a4">
     <w:name w:val="List Paragraph"/>
-    <w:basedOn w:val="1"/>
+    <w:basedOn w:val="a"/>
+    <w:uiPriority w:val="34"/>
     <w:qFormat/>
-    <w:uiPriority w:val="34"/>
     <w:pPr>
-      <w:ind w:firstLine="420" w:firstLineChars="200"/>
+      <w:ind w:firstLineChars="200" w:firstLine="420"/>
     </w:pPr>
   </w:style>
 </w:styles>
@@ -1221,5 +1390,6 @@
     </a:fmtScheme>
   </a:themeElements>
   <a:objectDefaults/>
+  <a:extraClrSchemeLst/>
 </a:theme>
 </file>
</xml_diff>